<commit_message>
final changes before submission
</commit_message>
<xml_diff>
--- a/Milestone3.docx
+++ b/Milestone3.docx
@@ -5830,7 +5830,7 @@
             <v:imagedata r:id="rId31" o:title=""/>
             <w10:wrap type="square"/>
           </v:shape>
-          <o:OLEObject Type="Embed" ProgID="Visio.Drawing.15" ShapeID="_x0000_s1026" DrawAspect="Content" ObjectID="_1654870459" r:id="rId32"/>
+          <o:OLEObject Type="Embed" ProgID="Visio.Drawing.15" ShapeID="_x0000_s1026" DrawAspect="Content" ObjectID="_1654893364" r:id="rId32"/>
         </w:object>
       </w:r>
     </w:p>
@@ -9442,13 +9442,7 @@
         <w:t xml:space="preserve"> and Password</w:t>
       </w:r>
       <w:r>
-        <w:t>.</w:t>
-      </w:r>
-      <w:r>
-        <w:t xml:space="preserve"> </w:t>
-      </w:r>
-      <w:r>
-        <w:t>The user enters a</w:t>
+        <w:t>. The user enters a</w:t>
       </w:r>
       <w:r>
         <w:t xml:space="preserve"> user</w:t>
@@ -9626,7 +9620,7 @@
       <w:r>
         <w:lastRenderedPageBreak/>
         <w:drawing>
-          <wp:anchor distT="0" distB="0" distL="114300" distR="114300" simplePos="0" relativeHeight="251669504" behindDoc="1" locked="0" layoutInCell="1" allowOverlap="1" wp14:anchorId="7A191B66" wp14:editId="0DABC569">
+          <wp:anchor distT="0" distB="0" distL="114300" distR="114300" simplePos="0" relativeHeight="251669504" behindDoc="1" locked="0" layoutInCell="1" allowOverlap="1" wp14:anchorId="7A191B66" wp14:editId="1D904177">
             <wp:simplePos x="0" y="0"/>
             <wp:positionH relativeFrom="margin">
               <wp:posOffset>-15240</wp:posOffset>
@@ -9742,7 +9736,7 @@
       </w:pPr>
       <w:r>
         <w:drawing>
-          <wp:anchor distT="0" distB="0" distL="114300" distR="114300" simplePos="0" relativeHeight="251670528" behindDoc="1" locked="0" layoutInCell="1" allowOverlap="1" wp14:anchorId="3EC43A80" wp14:editId="0452E656">
+          <wp:anchor distT="0" distB="0" distL="114300" distR="114300" simplePos="0" relativeHeight="251670528" behindDoc="1" locked="0" layoutInCell="1" allowOverlap="1" wp14:anchorId="3EC43A80" wp14:editId="409EF415">
             <wp:simplePos x="0" y="0"/>
             <wp:positionH relativeFrom="margin">
               <wp:posOffset>-335280</wp:posOffset>
@@ -10014,16 +10008,6 @@
           <w:tab w:val="left" w:pos="900"/>
         </w:tabs>
       </w:pPr>
-      <w:r>
-        <w:t>7</w:t>
-      </w:r>
-      <w:r>
-        <w:t xml:space="preserve">. The game menu shows the Characters that are online and ready to be challenged in a game as well as any games the current character is already playing. If the user wants to change characters they can go back to the previous menu with “change character”. Otherwise they </w:t>
-      </w:r>
-      <w:r>
-        <w:lastRenderedPageBreak/>
-        <w:t xml:space="preserve">select a character from the “Online Characters” and challenges them to a game. If the player is an administrator, then they can access the admin menu from this screen too. </w:t>
-      </w:r>
     </w:p>
     <w:p>
       <w:pPr>
@@ -10031,9 +10015,6 @@
           <w:tab w:val="left" w:pos="900"/>
         </w:tabs>
       </w:pPr>
-      <w:r>
-        <w:t>On the right side of the screen is the chat window. Characters can communicate to all other characters by typing in a message in the box and clicking chat.</w:t>
-      </w:r>
     </w:p>
     <w:p>
       <w:pPr>
@@ -10049,288 +10030,28 @@
         </w:tabs>
       </w:pPr>
       <w:r>
-        <w:t>8</w:t>
-      </w:r>
-      <w:r>
-        <w:t>. When a character has been selected to play against, or when the current character has been challenged to play a game a confirmation box appears to check if the both characters want to play in a game.</w:t>
-      </w:r>
-    </w:p>
-    <w:p>
-      <w:pPr>
-        <w:tabs>
-          <w:tab w:val="left" w:pos="900"/>
-        </w:tabs>
-      </w:pPr>
-    </w:p>
-    <w:p>
-      <w:pPr>
-        <w:tabs>
-          <w:tab w:val="left" w:pos="900"/>
-        </w:tabs>
-      </w:pPr>
-    </w:p>
-    <w:p>
-      <w:pPr>
-        <w:tabs>
-          <w:tab w:val="left" w:pos="900"/>
-        </w:tabs>
-      </w:pPr>
-      <w:r>
-        <w:t>9</w:t>
-      </w:r>
-      <w:r>
-        <w:t>. The Game state starts with both players starting on the ‘home tile’ of the map. Items that need to be collected and ‘mines’ (places to use the items on) are distributed on the map randomly. Characters must first pick up the items that match their skills and use them on the matching ‘mine’.</w:t>
-      </w:r>
-    </w:p>
-    <w:p>
-      <w:pPr>
-        <w:tabs>
-          <w:tab w:val="left" w:pos="900"/>
-        </w:tabs>
-      </w:pPr>
-      <w:r>
-        <w:rPr>
-          <w:noProof/>
-        </w:rPr>
-        <w:t xml:space="preserve"> </w:t>
-      </w:r>
-    </w:p>
-    <w:p>
-      <w:pPr>
-        <w:tabs>
-          <w:tab w:val="left" w:pos="900"/>
-        </w:tabs>
-      </w:pPr>
-      <w:r>
-        <w:t>10</w:t>
-      </w:r>
-      <w:r>
-        <w:t>. In the above game, Jane has picked up the bow and has used it on the target 2 times earning her 2 points. Mark has picked up the hammer and used it on the anvil 1 time. The score has been updated to show these changes. The items appear in the characters inventory and their quality degrades as they are used. Games procced until an administrator ends the game.</w:t>
-      </w:r>
-    </w:p>
-    <w:p>
-      <w:pPr>
-        <w:tabs>
-          <w:tab w:val="left" w:pos="900"/>
-        </w:tabs>
-      </w:pPr>
-    </w:p>
-    <w:p>
-      <w:pPr>
-        <w:tabs>
-          <w:tab w:val="left" w:pos="900"/>
-        </w:tabs>
-      </w:pPr>
-    </w:p>
-    <w:p>
-      <w:pPr>
-        <w:tabs>
-          <w:tab w:val="left" w:pos="900"/>
-        </w:tabs>
-        <w:rPr>
-          <w:lang w:val="en-US"/>
-        </w:rPr>
-      </w:pPr>
-      <w:r>
-        <w:t>1</w:t>
-      </w:r>
-      <w:r>
-        <w:t>1</w:t>
-      </w:r>
-      <w:r>
-        <w:t xml:space="preserve">. </w:t>
-      </w:r>
-      <w:r>
-        <w:t>A user</w:t>
-      </w:r>
-      <w:r>
-        <w:t xml:space="preserve"> cannot remember </w:t>
-      </w:r>
-      <w:r>
-        <w:t>their</w:t>
-      </w:r>
-      <w:r>
-        <w:t xml:space="preserve"> password to </w:t>
-      </w:r>
-      <w:r>
-        <w:t>their</w:t>
-      </w:r>
-      <w:r>
-        <w:t xml:space="preserve"> account. </w:t>
-      </w:r>
-      <w:r>
-        <w:t>They</w:t>
-      </w:r>
-      <w:r>
-        <w:t xml:space="preserve"> </w:t>
-      </w:r>
-      <w:r>
-        <w:t>try 5 different passwords,</w:t>
-      </w:r>
-      <w:r>
-        <w:t xml:space="preserve"> but after 5 failed attempts </w:t>
-      </w:r>
-      <w:r>
-        <w:t xml:space="preserve">they are </w:t>
-      </w:r>
-      <w:r>
-        <w:t xml:space="preserve">locked out of </w:t>
-      </w:r>
-      <w:r>
-        <w:t>their</w:t>
-      </w:r>
-      <w:r>
-        <w:t xml:space="preserve"> account. Each time he tries to log in after this attempt he is presented with the same “User Locked” </w:t>
-      </w:r>
-      <w:r>
-        <w:t>message box, even if the password that they entered is correct.</w:t>
-      </w:r>
-    </w:p>
-    <w:p>
-      <w:pPr>
-        <w:tabs>
-          <w:tab w:val="left" w:pos="900"/>
-        </w:tabs>
-      </w:pPr>
-    </w:p>
-    <w:p>
-      <w:pPr>
-        <w:tabs>
-          <w:tab w:val="left" w:pos="900"/>
-        </w:tabs>
-      </w:pPr>
-      <w:r>
-        <w:t>1</w:t>
-      </w:r>
-      <w:r>
-        <w:t>2</w:t>
-      </w:r>
-      <w:r>
-        <w:t xml:space="preserve">. </w:t>
-      </w:r>
-      <w:r>
-        <w:t xml:space="preserve">To unlock a locked user an administrator must do so from the administrator screen. </w:t>
-      </w:r>
-      <w:r>
-        <w:t>From the game menu</w:t>
-      </w:r>
-      <w:r>
-        <w:t xml:space="preserve"> or character selection screen</w:t>
-      </w:r>
-      <w:r>
-        <w:t xml:space="preserve"> he clicks the ‘</w:t>
-      </w:r>
-      <w:r>
-        <w:t>A</w:t>
-      </w:r>
-      <w:r>
-        <w:t xml:space="preserve">dmin’ button which takes him to the admin menu. From here he can kill running games and see a list of the online players, edit characters, edit </w:t>
-      </w:r>
-      <w:proofErr w:type="gramStart"/>
-      <w:r>
-        <w:t>users</w:t>
-      </w:r>
-      <w:proofErr w:type="gramEnd"/>
-      <w:r>
-        <w:t xml:space="preserve"> and add users. </w:t>
-      </w:r>
-      <w:r>
-        <w:t>The administrator</w:t>
-      </w:r>
-      <w:r>
-        <w:t xml:space="preserve"> wants to unlock </w:t>
-      </w:r>
-      <w:r>
-        <w:t>the locked</w:t>
-      </w:r>
-      <w:r>
-        <w:t xml:space="preserve"> user</w:t>
-      </w:r>
-      <w:r>
-        <w:t>s</w:t>
-      </w:r>
-      <w:r>
-        <w:t xml:space="preserve"> account. </w:t>
-      </w:r>
-      <w:r>
-        <w:t>The administrator</w:t>
-      </w:r>
-      <w:r>
-        <w:t xml:space="preserve"> unlocks </w:t>
-      </w:r>
-      <w:r>
-        <w:t>locked</w:t>
-      </w:r>
-      <w:r>
-        <w:t xml:space="preserve"> account by selecting </w:t>
-      </w:r>
-      <w:r>
-        <w:t>the</w:t>
-      </w:r>
-      <w:r>
-        <w:t xml:space="preserve"> name from the list of locked accounts and clicks unlock account. A confirmation </w:t>
-      </w:r>
-      <w:r>
-        <w:t>message box</w:t>
-      </w:r>
-      <w:r>
-        <w:t xml:space="preserve"> appears, and </w:t>
-      </w:r>
-      <w:r>
-        <w:t xml:space="preserve">the </w:t>
-      </w:r>
-      <w:r>
         <w:lastRenderedPageBreak/>
-        <w:t>administrator</w:t>
-      </w:r>
-      <w:r>
-        <w:t xml:space="preserve"> selects yes to confirm</w:t>
-      </w:r>
-      <w:r>
-        <w:t xml:space="preserve">. </w:t>
-      </w:r>
-      <w:r>
-        <w:t>A similar confirmation occurs for all administrator actions</w:t>
-      </w:r>
-      <w:r>
-        <w:t xml:space="preserve">. </w:t>
-      </w:r>
-    </w:p>
-    <w:p>
-      <w:pPr>
-        <w:tabs>
-          <w:tab w:val="left" w:pos="900"/>
-        </w:tabs>
-      </w:pPr>
-    </w:p>
-    <w:p>
-      <w:pPr>
-        <w:tabs>
-          <w:tab w:val="left" w:pos="900"/>
-        </w:tabs>
-      </w:pPr>
-      <w:r>
         <w:drawing>
-          <wp:anchor distT="0" distB="0" distL="114300" distR="114300" simplePos="0" relativeHeight="251668480" behindDoc="1" locked="0" layoutInCell="1" allowOverlap="1" wp14:anchorId="6937DC6E" wp14:editId="082FE84A">
+          <wp:anchor distT="0" distB="0" distL="114300" distR="114300" simplePos="0" relativeHeight="251673600" behindDoc="1" locked="0" layoutInCell="1" allowOverlap="1" wp14:anchorId="0962A149" wp14:editId="03AD15B0">
             <wp:simplePos x="0" y="0"/>
-            <wp:positionH relativeFrom="column">
-              <wp:posOffset>2735580</wp:posOffset>
+            <wp:positionH relativeFrom="page">
+              <wp:posOffset>632460</wp:posOffset>
             </wp:positionH>
             <wp:positionV relativeFrom="paragraph">
-              <wp:posOffset>4445</wp:posOffset>
+              <wp:posOffset>7620</wp:posOffset>
             </wp:positionV>
-            <wp:extent cx="2425065" cy="1889760"/>
+            <wp:extent cx="6134100" cy="3888740"/>
             <wp:effectExtent l="0" t="0" r="0" b="0"/>
             <wp:wrapTight wrapText="bothSides">
               <wp:wrapPolygon edited="0">
                 <wp:start x="0" y="0"/>
-                <wp:lineTo x="0" y="21339"/>
-                <wp:lineTo x="21379" y="21339"/>
-                <wp:lineTo x="21379" y="0"/>
+                <wp:lineTo x="0" y="21480"/>
+                <wp:lineTo x="21533" y="21480"/>
+                <wp:lineTo x="21533" y="0"/>
                 <wp:lineTo x="0" y="0"/>
               </wp:wrapPolygon>
             </wp:wrapTight>
-            <wp:docPr id="50" name="Picture 50"/>
+            <wp:docPr id="57" name="Picture 57"/>
             <wp:cNvGraphicFramePr>
               <a:graphicFrameLocks xmlns:a="http://schemas.openxmlformats.org/drawingml/2006/main" noChangeAspect="1"/>
             </wp:cNvGraphicFramePr>
@@ -10356,7 +10077,770 @@
                   <pic:spPr>
                     <a:xfrm>
                       <a:off x="0" y="0"/>
-                      <a:ext cx="2425065" cy="1889760"/>
+                      <a:ext cx="6134100" cy="3888740"/>
+                    </a:xfrm>
+                    <a:prstGeom prst="rect">
+                      <a:avLst/>
+                    </a:prstGeom>
+                  </pic:spPr>
+                </pic:pic>
+              </a:graphicData>
+            </a:graphic>
+            <wp14:sizeRelH relativeFrom="margin">
+              <wp14:pctWidth>0</wp14:pctWidth>
+            </wp14:sizeRelH>
+            <wp14:sizeRelV relativeFrom="margin">
+              <wp14:pctHeight>0</wp14:pctHeight>
+            </wp14:sizeRelV>
+          </wp:anchor>
+        </w:drawing>
+      </w:r>
+    </w:p>
+    <w:p>
+      <w:pPr>
+        <w:tabs>
+          <w:tab w:val="left" w:pos="900"/>
+        </w:tabs>
+      </w:pPr>
+      <w:r>
+        <w:t>7</w:t>
+      </w:r>
+      <w:r>
+        <w:t>. The game menu shows the Characters that are online and ready to be challenged in a game as well as any games the current character is already playing. If the user wants to change characters they can go back to the previous menu with “change character”</w:t>
+      </w:r>
+      <w:r>
+        <w:t xml:space="preserve"> button</w:t>
+      </w:r>
+      <w:r>
+        <w:t>. Otherwise they select a character from the “</w:t>
+      </w:r>
+      <w:r>
+        <w:t>Choose Opponent</w:t>
+      </w:r>
+      <w:r>
+        <w:t xml:space="preserve">” </w:t>
+      </w:r>
+      <w:r>
+        <w:t xml:space="preserve">window </w:t>
+      </w:r>
+      <w:r>
+        <w:t>and challeng</w:t>
+      </w:r>
+      <w:r>
+        <w:t>e</w:t>
+      </w:r>
+      <w:r>
+        <w:t xml:space="preserve"> them to a game. If the player is an administrator, then they can access the admin menu from this screen </w:t>
+      </w:r>
+      <w:r>
+        <w:t>as well</w:t>
+      </w:r>
+      <w:r>
+        <w:t xml:space="preserve">. </w:t>
+      </w:r>
+    </w:p>
+    <w:p>
+      <w:pPr>
+        <w:tabs>
+          <w:tab w:val="left" w:pos="900"/>
+        </w:tabs>
+      </w:pPr>
+      <w:r>
+        <w:drawing>
+          <wp:anchor distT="0" distB="0" distL="114300" distR="114300" simplePos="0" relativeHeight="251674624" behindDoc="1" locked="0" layoutInCell="1" allowOverlap="1" wp14:anchorId="60C2551A" wp14:editId="638A1719">
+            <wp:simplePos x="0" y="0"/>
+            <wp:positionH relativeFrom="margin">
+              <wp:posOffset>-587375</wp:posOffset>
+            </wp:positionH>
+            <wp:positionV relativeFrom="paragraph">
+              <wp:posOffset>560705</wp:posOffset>
+            </wp:positionV>
+            <wp:extent cx="3390900" cy="2157730"/>
+            <wp:effectExtent l="0" t="0" r="0" b="0"/>
+            <wp:wrapTight wrapText="bothSides">
+              <wp:wrapPolygon edited="0">
+                <wp:start x="0" y="0"/>
+                <wp:lineTo x="0" y="21358"/>
+                <wp:lineTo x="21479" y="21358"/>
+                <wp:lineTo x="21479" y="0"/>
+                <wp:lineTo x="0" y="0"/>
+              </wp:wrapPolygon>
+            </wp:wrapTight>
+            <wp:docPr id="58" name="Picture 58"/>
+            <wp:cNvGraphicFramePr>
+              <a:graphicFrameLocks xmlns:a="http://schemas.openxmlformats.org/drawingml/2006/main" noChangeAspect="1"/>
+            </wp:cNvGraphicFramePr>
+            <a:graphic xmlns:a="http://schemas.openxmlformats.org/drawingml/2006/main">
+              <a:graphicData uri="http://schemas.openxmlformats.org/drawingml/2006/picture">
+                <pic:pic xmlns:pic="http://schemas.openxmlformats.org/drawingml/2006/picture">
+                  <pic:nvPicPr>
+                    <pic:cNvPr id="1" name=""/>
+                    <pic:cNvPicPr/>
+                  </pic:nvPicPr>
+                  <pic:blipFill>
+                    <a:blip r:embed="rId42" cstate="print">
+                      <a:extLst>
+                        <a:ext uri="{28A0092B-C50C-407E-A947-70E740481C1C}">
+                          <a14:useLocalDpi xmlns:a14="http://schemas.microsoft.com/office/drawing/2010/main" val="0"/>
+                        </a:ext>
+                      </a:extLst>
+                    </a:blip>
+                    <a:stretch>
+                      <a:fillRect/>
+                    </a:stretch>
+                  </pic:blipFill>
+                  <pic:spPr>
+                    <a:xfrm>
+                      <a:off x="0" y="0"/>
+                      <a:ext cx="3390900" cy="2157730"/>
+                    </a:xfrm>
+                    <a:prstGeom prst="rect">
+                      <a:avLst/>
+                    </a:prstGeom>
+                  </pic:spPr>
+                </pic:pic>
+              </a:graphicData>
+            </a:graphic>
+            <wp14:sizeRelH relativeFrom="margin">
+              <wp14:pctWidth>0</wp14:pctWidth>
+            </wp14:sizeRelH>
+            <wp14:sizeRelV relativeFrom="margin">
+              <wp14:pctHeight>0</wp14:pctHeight>
+            </wp14:sizeRelV>
+          </wp:anchor>
+        </w:drawing>
+      </w:r>
+      <w:r>
+        <w:drawing>
+          <wp:anchor distT="0" distB="0" distL="114300" distR="114300" simplePos="0" relativeHeight="251675648" behindDoc="1" locked="0" layoutInCell="1" allowOverlap="1" wp14:anchorId="2E450DBB" wp14:editId="19825166">
+            <wp:simplePos x="0" y="0"/>
+            <wp:positionH relativeFrom="margin">
+              <wp:posOffset>2887980</wp:posOffset>
+            </wp:positionH>
+            <wp:positionV relativeFrom="paragraph">
+              <wp:posOffset>537845</wp:posOffset>
+            </wp:positionV>
+            <wp:extent cx="3345180" cy="2127250"/>
+            <wp:effectExtent l="0" t="0" r="7620" b="6350"/>
+            <wp:wrapTight wrapText="bothSides">
+              <wp:wrapPolygon edited="0">
+                <wp:start x="0" y="0"/>
+                <wp:lineTo x="0" y="21471"/>
+                <wp:lineTo x="21526" y="21471"/>
+                <wp:lineTo x="21526" y="0"/>
+                <wp:lineTo x="0" y="0"/>
+              </wp:wrapPolygon>
+            </wp:wrapTight>
+            <wp:docPr id="59" name="Picture 59"/>
+            <wp:cNvGraphicFramePr>
+              <a:graphicFrameLocks xmlns:a="http://schemas.openxmlformats.org/drawingml/2006/main" noChangeAspect="1"/>
+            </wp:cNvGraphicFramePr>
+            <a:graphic xmlns:a="http://schemas.openxmlformats.org/drawingml/2006/main">
+              <a:graphicData uri="http://schemas.openxmlformats.org/drawingml/2006/picture">
+                <pic:pic xmlns:pic="http://schemas.openxmlformats.org/drawingml/2006/picture">
+                  <pic:nvPicPr>
+                    <pic:cNvPr id="1" name=""/>
+                    <pic:cNvPicPr/>
+                  </pic:nvPicPr>
+                  <pic:blipFill>
+                    <a:blip r:embed="rId43" cstate="print">
+                      <a:extLst>
+                        <a:ext uri="{28A0092B-C50C-407E-A947-70E740481C1C}">
+                          <a14:useLocalDpi xmlns:a14="http://schemas.microsoft.com/office/drawing/2010/main" val="0"/>
+                        </a:ext>
+                      </a:extLst>
+                    </a:blip>
+                    <a:stretch>
+                      <a:fillRect/>
+                    </a:stretch>
+                  </pic:blipFill>
+                  <pic:spPr>
+                    <a:xfrm>
+                      <a:off x="0" y="0"/>
+                      <a:ext cx="3345180" cy="2127250"/>
+                    </a:xfrm>
+                    <a:prstGeom prst="rect">
+                      <a:avLst/>
+                    </a:prstGeom>
+                  </pic:spPr>
+                </pic:pic>
+              </a:graphicData>
+            </a:graphic>
+            <wp14:sizeRelH relativeFrom="margin">
+              <wp14:pctWidth>0</wp14:pctWidth>
+            </wp14:sizeRelH>
+            <wp14:sizeRelV relativeFrom="margin">
+              <wp14:pctHeight>0</wp14:pctHeight>
+            </wp14:sizeRelV>
+          </wp:anchor>
+        </w:drawing>
+      </w:r>
+      <w:r>
+        <w:t>On the right side of the screen is the chat window. Characters can communicate to all other characters by typing in a message in the box and clicking chat.</w:t>
+      </w:r>
+    </w:p>
+    <w:p>
+      <w:pPr>
+        <w:tabs>
+          <w:tab w:val="left" w:pos="900"/>
+        </w:tabs>
+      </w:pPr>
+    </w:p>
+    <w:p>
+      <w:pPr>
+        <w:tabs>
+          <w:tab w:val="left" w:pos="900"/>
+        </w:tabs>
+      </w:pPr>
+      <w:r>
+        <w:lastRenderedPageBreak/>
+        <w:drawing>
+          <wp:inline distT="0" distB="0" distL="0" distR="0" wp14:anchorId="77AF12A1" wp14:editId="732D80B4">
+            <wp:extent cx="5731510" cy="3628390"/>
+            <wp:effectExtent l="0" t="0" r="2540" b="0"/>
+            <wp:docPr id="60" name="Picture 60"/>
+            <wp:cNvGraphicFramePr>
+              <a:graphicFrameLocks xmlns:a="http://schemas.openxmlformats.org/drawingml/2006/main" noChangeAspect="1"/>
+            </wp:cNvGraphicFramePr>
+            <a:graphic xmlns:a="http://schemas.openxmlformats.org/drawingml/2006/main">
+              <a:graphicData uri="http://schemas.openxmlformats.org/drawingml/2006/picture">
+                <pic:pic xmlns:pic="http://schemas.openxmlformats.org/drawingml/2006/picture">
+                  <pic:nvPicPr>
+                    <pic:cNvPr id="1" name=""/>
+                    <pic:cNvPicPr/>
+                  </pic:nvPicPr>
+                  <pic:blipFill>
+                    <a:blip r:embed="rId44"/>
+                    <a:stretch>
+                      <a:fillRect/>
+                    </a:stretch>
+                  </pic:blipFill>
+                  <pic:spPr>
+                    <a:xfrm>
+                      <a:off x="0" y="0"/>
+                      <a:ext cx="5731510" cy="3628390"/>
+                    </a:xfrm>
+                    <a:prstGeom prst="rect">
+                      <a:avLst/>
+                    </a:prstGeom>
+                  </pic:spPr>
+                </pic:pic>
+              </a:graphicData>
+            </a:graphic>
+          </wp:inline>
+        </w:drawing>
+      </w:r>
+      <w:r>
+        <w:t>8</w:t>
+      </w:r>
+      <w:r>
+        <w:t>. When a character has been selected to play against, or when the current character has been challenged to play a game a confirmation box appears to check if the both characters want to play in a game.</w:t>
+      </w:r>
+      <w:r>
+        <w:rPr>
+          <w:noProof/>
+        </w:rPr>
+        <w:t xml:space="preserve"> </w:t>
+      </w:r>
+    </w:p>
+    <w:p>
+      <w:pPr>
+        <w:tabs>
+          <w:tab w:val="left" w:pos="900"/>
+        </w:tabs>
+      </w:pPr>
+    </w:p>
+    <w:p>
+      <w:pPr>
+        <w:tabs>
+          <w:tab w:val="left" w:pos="900"/>
+        </w:tabs>
+      </w:pPr>
+      <w:r>
+        <w:drawing>
+          <wp:inline distT="0" distB="0" distL="0" distR="0" wp14:anchorId="46228258" wp14:editId="24C652CB">
+            <wp:extent cx="5731510" cy="3394075"/>
+            <wp:effectExtent l="0" t="0" r="2540" b="0"/>
+            <wp:docPr id="61" name="Picture 61"/>
+            <wp:cNvGraphicFramePr>
+              <a:graphicFrameLocks xmlns:a="http://schemas.openxmlformats.org/drawingml/2006/main" noChangeAspect="1"/>
+            </wp:cNvGraphicFramePr>
+            <a:graphic xmlns:a="http://schemas.openxmlformats.org/drawingml/2006/main">
+              <a:graphicData uri="http://schemas.openxmlformats.org/drawingml/2006/picture">
+                <pic:pic xmlns:pic="http://schemas.openxmlformats.org/drawingml/2006/picture">
+                  <pic:nvPicPr>
+                    <pic:cNvPr id="1" name=""/>
+                    <pic:cNvPicPr/>
+                  </pic:nvPicPr>
+                  <pic:blipFill>
+                    <a:blip r:embed="rId45"/>
+                    <a:stretch>
+                      <a:fillRect/>
+                    </a:stretch>
+                  </pic:blipFill>
+                  <pic:spPr>
+                    <a:xfrm>
+                      <a:off x="0" y="0"/>
+                      <a:ext cx="5731510" cy="3394075"/>
+                    </a:xfrm>
+                    <a:prstGeom prst="rect">
+                      <a:avLst/>
+                    </a:prstGeom>
+                  </pic:spPr>
+                </pic:pic>
+              </a:graphicData>
+            </a:graphic>
+          </wp:inline>
+        </w:drawing>
+      </w:r>
+    </w:p>
+    <w:p>
+      <w:pPr>
+        <w:tabs>
+          <w:tab w:val="left" w:pos="900"/>
+        </w:tabs>
+      </w:pPr>
+      <w:r>
+        <w:t>9</w:t>
+      </w:r>
+      <w:r>
+        <w:t xml:space="preserve">. The Game state starts with both players starting on the ‘home tile’ of the map. Items that need to be collected and ‘mines’ (places to use the items on) are distributed on the map </w:t>
+      </w:r>
+      <w:r>
+        <w:lastRenderedPageBreak/>
+        <w:t>randomly. Characters must first pick up the items that match their skills and use them on the matching ‘mine’.</w:t>
+      </w:r>
+      <w:r>
+        <w:t xml:space="preserve"> I was unable to get either the characters or the game assets to display in the </w:t>
+      </w:r>
+      <w:r>
+        <w:drawing>
+          <wp:anchor distT="0" distB="0" distL="114300" distR="114300" simplePos="0" relativeHeight="251676672" behindDoc="1" locked="0" layoutInCell="1" allowOverlap="1" wp14:anchorId="5B6AC2DD" wp14:editId="09C8606F">
+            <wp:simplePos x="0" y="0"/>
+            <wp:positionH relativeFrom="margin">
+              <wp:align>left</wp:align>
+            </wp:positionH>
+            <wp:positionV relativeFrom="paragraph">
+              <wp:posOffset>868680</wp:posOffset>
+            </wp:positionV>
+            <wp:extent cx="2560320" cy="1995805"/>
+            <wp:effectExtent l="0" t="0" r="0" b="4445"/>
+            <wp:wrapTight wrapText="bothSides">
+              <wp:wrapPolygon edited="0">
+                <wp:start x="0" y="0"/>
+                <wp:lineTo x="0" y="21442"/>
+                <wp:lineTo x="21375" y="21442"/>
+                <wp:lineTo x="21375" y="0"/>
+                <wp:lineTo x="0" y="0"/>
+              </wp:wrapPolygon>
+            </wp:wrapTight>
+            <wp:docPr id="62" name="Picture 62"/>
+            <wp:cNvGraphicFramePr>
+              <a:graphicFrameLocks xmlns:a="http://schemas.openxmlformats.org/drawingml/2006/main" noChangeAspect="1"/>
+            </wp:cNvGraphicFramePr>
+            <a:graphic xmlns:a="http://schemas.openxmlformats.org/drawingml/2006/main">
+              <a:graphicData uri="http://schemas.openxmlformats.org/drawingml/2006/picture">
+                <pic:pic xmlns:pic="http://schemas.openxmlformats.org/drawingml/2006/picture">
+                  <pic:nvPicPr>
+                    <pic:cNvPr id="1" name=""/>
+                    <pic:cNvPicPr/>
+                  </pic:nvPicPr>
+                  <pic:blipFill>
+                    <a:blip r:embed="rId46">
+                      <a:extLst>
+                        <a:ext uri="{28A0092B-C50C-407E-A947-70E740481C1C}">
+                          <a14:useLocalDpi xmlns:a14="http://schemas.microsoft.com/office/drawing/2010/main" val="0"/>
+                        </a:ext>
+                      </a:extLst>
+                    </a:blip>
+                    <a:stretch>
+                      <a:fillRect/>
+                    </a:stretch>
+                  </pic:blipFill>
+                  <pic:spPr>
+                    <a:xfrm>
+                      <a:off x="0" y="0"/>
+                      <a:ext cx="2564102" cy="1999296"/>
+                    </a:xfrm>
+                    <a:prstGeom prst="rect">
+                      <a:avLst/>
+                    </a:prstGeom>
+                  </pic:spPr>
+                </pic:pic>
+              </a:graphicData>
+            </a:graphic>
+            <wp14:sizeRelH relativeFrom="margin">
+              <wp14:pctWidth>0</wp14:pctWidth>
+            </wp14:sizeRelH>
+            <wp14:sizeRelV relativeFrom="margin">
+              <wp14:pctHeight>0</wp14:pctHeight>
+            </wp14:sizeRelV>
+          </wp:anchor>
+        </w:drawing>
+      </w:r>
+      <w:r>
+        <w:drawing>
+          <wp:anchor distT="0" distB="0" distL="114300" distR="114300" simplePos="0" relativeHeight="251677696" behindDoc="1" locked="0" layoutInCell="1" allowOverlap="1" wp14:anchorId="4519584B" wp14:editId="72CA4F65">
+            <wp:simplePos x="0" y="0"/>
+            <wp:positionH relativeFrom="margin">
+              <wp:posOffset>2827020</wp:posOffset>
+            </wp:positionH>
+            <wp:positionV relativeFrom="paragraph">
+              <wp:posOffset>830580</wp:posOffset>
+            </wp:positionV>
+            <wp:extent cx="2585085" cy="2009775"/>
+            <wp:effectExtent l="0" t="0" r="5715" b="9525"/>
+            <wp:wrapTight wrapText="bothSides">
+              <wp:wrapPolygon edited="0">
+                <wp:start x="0" y="0"/>
+                <wp:lineTo x="0" y="21498"/>
+                <wp:lineTo x="21489" y="21498"/>
+                <wp:lineTo x="21489" y="0"/>
+                <wp:lineTo x="0" y="0"/>
+              </wp:wrapPolygon>
+            </wp:wrapTight>
+            <wp:docPr id="63" name="Picture 63"/>
+            <wp:cNvGraphicFramePr>
+              <a:graphicFrameLocks xmlns:a="http://schemas.openxmlformats.org/drawingml/2006/main" noChangeAspect="1"/>
+            </wp:cNvGraphicFramePr>
+            <a:graphic xmlns:a="http://schemas.openxmlformats.org/drawingml/2006/main">
+              <a:graphicData uri="http://schemas.openxmlformats.org/drawingml/2006/picture">
+                <pic:pic xmlns:pic="http://schemas.openxmlformats.org/drawingml/2006/picture">
+                  <pic:nvPicPr>
+                    <pic:cNvPr id="1" name=""/>
+                    <pic:cNvPicPr/>
+                  </pic:nvPicPr>
+                  <pic:blipFill>
+                    <a:blip r:embed="rId47">
+                      <a:extLst>
+                        <a:ext uri="{28A0092B-C50C-407E-A947-70E740481C1C}">
+                          <a14:useLocalDpi xmlns:a14="http://schemas.microsoft.com/office/drawing/2010/main" val="0"/>
+                        </a:ext>
+                      </a:extLst>
+                    </a:blip>
+                    <a:stretch>
+                      <a:fillRect/>
+                    </a:stretch>
+                  </pic:blipFill>
+                  <pic:spPr>
+                    <a:xfrm>
+                      <a:off x="0" y="0"/>
+                      <a:ext cx="2585085" cy="2009775"/>
+                    </a:xfrm>
+                    <a:prstGeom prst="rect">
+                      <a:avLst/>
+                    </a:prstGeom>
+                  </pic:spPr>
+                </pic:pic>
+              </a:graphicData>
+            </a:graphic>
+            <wp14:sizeRelH relativeFrom="margin">
+              <wp14:pctWidth>0</wp14:pctWidth>
+            </wp14:sizeRelH>
+            <wp14:sizeRelV relativeFrom="margin">
+              <wp14:pctHeight>0</wp14:pctHeight>
+            </wp14:sizeRelV>
+          </wp:anchor>
+        </w:drawing>
+      </w:r>
+      <w:r>
+        <w:t xml:space="preserve">windows form. They exist in the </w:t>
+      </w:r>
+      <w:proofErr w:type="gramStart"/>
+      <w:r>
+        <w:t>database, but</w:t>
+      </w:r>
+      <w:proofErr w:type="gramEnd"/>
+      <w:r>
+        <w:t xml:space="preserve"> cannot be drawn in the game. </w:t>
+      </w:r>
+    </w:p>
+    <w:p>
+      <w:pPr>
+        <w:tabs>
+          <w:tab w:val="left" w:pos="900"/>
+        </w:tabs>
+      </w:pPr>
+    </w:p>
+    <w:p>
+      <w:pPr>
+        <w:tabs>
+          <w:tab w:val="left" w:pos="900"/>
+        </w:tabs>
+        <w:rPr>
+          <w:lang w:val="en-US"/>
+        </w:rPr>
+      </w:pPr>
+      <w:r>
+        <w:t>1</w:t>
+      </w:r>
+      <w:r>
+        <w:t>0</w:t>
+      </w:r>
+      <w:r>
+        <w:t xml:space="preserve">. </w:t>
+      </w:r>
+      <w:r>
+        <w:t>A user</w:t>
+      </w:r>
+      <w:r>
+        <w:t xml:space="preserve"> cannot remember </w:t>
+      </w:r>
+      <w:r>
+        <w:t>their</w:t>
+      </w:r>
+      <w:r>
+        <w:t xml:space="preserve"> password to </w:t>
+      </w:r>
+      <w:r>
+        <w:t>their</w:t>
+      </w:r>
+      <w:r>
+        <w:t xml:space="preserve"> account. </w:t>
+      </w:r>
+      <w:r>
+        <w:t>They</w:t>
+      </w:r>
+      <w:r>
+        <w:t xml:space="preserve"> </w:t>
+      </w:r>
+      <w:r>
+        <w:t>try 5 different passwords,</w:t>
+      </w:r>
+      <w:r>
+        <w:t xml:space="preserve"> but after 5 failed attempts </w:t>
+      </w:r>
+      <w:r>
+        <w:t xml:space="preserve">they are </w:t>
+      </w:r>
+      <w:r>
+        <w:t xml:space="preserve">locked out of </w:t>
+      </w:r>
+      <w:r>
+        <w:t>their</w:t>
+      </w:r>
+      <w:r>
+        <w:t xml:space="preserve"> account. Each time he tries to log in after this attempt he is presented with the same “User Locked” </w:t>
+      </w:r>
+      <w:r>
+        <w:t>message box, even if the password that they entered is correct.</w:t>
+      </w:r>
+    </w:p>
+    <w:p>
+      <w:pPr>
+        <w:tabs>
+          <w:tab w:val="left" w:pos="900"/>
+        </w:tabs>
+      </w:pPr>
+      <w:r>
+        <w:lastRenderedPageBreak/>
+        <w:drawing>
+          <wp:inline distT="0" distB="0" distL="0" distR="0" wp14:anchorId="0A1580FF" wp14:editId="503A1C95">
+            <wp:extent cx="5731510" cy="2872105"/>
+            <wp:effectExtent l="0" t="0" r="2540" b="4445"/>
+            <wp:docPr id="66" name="Picture 66"/>
+            <wp:cNvGraphicFramePr>
+              <a:graphicFrameLocks xmlns:a="http://schemas.openxmlformats.org/drawingml/2006/main" noChangeAspect="1"/>
+            </wp:cNvGraphicFramePr>
+            <a:graphic xmlns:a="http://schemas.openxmlformats.org/drawingml/2006/main">
+              <a:graphicData uri="http://schemas.openxmlformats.org/drawingml/2006/picture">
+                <pic:pic xmlns:pic="http://schemas.openxmlformats.org/drawingml/2006/picture">
+                  <pic:nvPicPr>
+                    <pic:cNvPr id="1" name=""/>
+                    <pic:cNvPicPr/>
+                  </pic:nvPicPr>
+                  <pic:blipFill>
+                    <a:blip r:embed="rId48"/>
+                    <a:stretch>
+                      <a:fillRect/>
+                    </a:stretch>
+                  </pic:blipFill>
+                  <pic:spPr>
+                    <a:xfrm>
+                      <a:off x="0" y="0"/>
+                      <a:ext cx="5731510" cy="2872105"/>
+                    </a:xfrm>
+                    <a:prstGeom prst="rect">
+                      <a:avLst/>
+                    </a:prstGeom>
+                  </pic:spPr>
+                </pic:pic>
+              </a:graphicData>
+            </a:graphic>
+          </wp:inline>
+        </w:drawing>
+      </w:r>
+      <w:r>
+        <w:drawing>
+          <wp:inline distT="0" distB="0" distL="0" distR="0" wp14:anchorId="1CE6920B" wp14:editId="000EFB70">
+            <wp:extent cx="5731510" cy="2884170"/>
+            <wp:effectExtent l="0" t="0" r="2540" b="0"/>
+            <wp:docPr id="67" name="Picture 67"/>
+            <wp:cNvGraphicFramePr>
+              <a:graphicFrameLocks xmlns:a="http://schemas.openxmlformats.org/drawingml/2006/main" noChangeAspect="1"/>
+            </wp:cNvGraphicFramePr>
+            <a:graphic xmlns:a="http://schemas.openxmlformats.org/drawingml/2006/main">
+              <a:graphicData uri="http://schemas.openxmlformats.org/drawingml/2006/picture">
+                <pic:pic xmlns:pic="http://schemas.openxmlformats.org/drawingml/2006/picture">
+                  <pic:nvPicPr>
+                    <pic:cNvPr id="1" name=""/>
+                    <pic:cNvPicPr/>
+                  </pic:nvPicPr>
+                  <pic:blipFill>
+                    <a:blip r:embed="rId49"/>
+                    <a:stretch>
+                      <a:fillRect/>
+                    </a:stretch>
+                  </pic:blipFill>
+                  <pic:spPr>
+                    <a:xfrm>
+                      <a:off x="0" y="0"/>
+                      <a:ext cx="5731510" cy="2884170"/>
+                    </a:xfrm>
+                    <a:prstGeom prst="rect">
+                      <a:avLst/>
+                    </a:prstGeom>
+                  </pic:spPr>
+                </pic:pic>
+              </a:graphicData>
+            </a:graphic>
+          </wp:inline>
+        </w:drawing>
+      </w:r>
+      <w:r>
+        <w:t>1</w:t>
+      </w:r>
+      <w:r>
+        <w:t>2</w:t>
+      </w:r>
+      <w:r>
+        <w:t xml:space="preserve">. </w:t>
+      </w:r>
+      <w:r>
+        <w:t xml:space="preserve">To unlock a locked user an administrator must do so from the administrator screen. </w:t>
+      </w:r>
+      <w:r>
+        <w:t>From the game menu</w:t>
+      </w:r>
+      <w:r>
+        <w:t xml:space="preserve"> or character selection screen</w:t>
+      </w:r>
+      <w:r>
+        <w:t xml:space="preserve"> he clicks the ‘</w:t>
+      </w:r>
+      <w:r>
+        <w:t>A</w:t>
+      </w:r>
+      <w:r>
+        <w:t xml:space="preserve">dmin’ button which takes him to the admin menu. From here he can kill running games and see a list of the online players, edit characters, edit </w:t>
+      </w:r>
+      <w:proofErr w:type="gramStart"/>
+      <w:r>
+        <w:t>users</w:t>
+      </w:r>
+      <w:proofErr w:type="gramEnd"/>
+      <w:r>
+        <w:t xml:space="preserve"> and add users. </w:t>
+      </w:r>
+      <w:r>
+        <w:t>The administrator</w:t>
+      </w:r>
+      <w:r>
+        <w:t xml:space="preserve"> wants to unlock </w:t>
+      </w:r>
+      <w:r>
+        <w:t>the locked</w:t>
+      </w:r>
+      <w:r>
+        <w:t xml:space="preserve"> user</w:t>
+      </w:r>
+      <w:r>
+        <w:t>s</w:t>
+      </w:r>
+      <w:r>
+        <w:t xml:space="preserve"> account. </w:t>
+      </w:r>
+      <w:r>
+        <w:t>The administrator</w:t>
+      </w:r>
+      <w:r>
+        <w:t xml:space="preserve"> unlocks </w:t>
+      </w:r>
+      <w:r>
+        <w:t>locked</w:t>
+      </w:r>
+      <w:r>
+        <w:t xml:space="preserve"> account by selecting </w:t>
+      </w:r>
+      <w:r>
+        <w:t>the</w:t>
+      </w:r>
+      <w:r>
+        <w:t xml:space="preserve"> name from the list of locked accounts and clicks unlock account.</w:t>
+      </w:r>
+    </w:p>
+    <w:p>
+      <w:pPr>
+        <w:tabs>
+          <w:tab w:val="left" w:pos="900"/>
+        </w:tabs>
+      </w:pPr>
+    </w:p>
+    <w:p>
+      <w:pPr>
+        <w:tabs>
+          <w:tab w:val="left" w:pos="900"/>
+        </w:tabs>
+      </w:pPr>
+      <w:r>
+        <w:lastRenderedPageBreak/>
+        <w:drawing>
+          <wp:anchor distT="0" distB="0" distL="114300" distR="114300" simplePos="0" relativeHeight="251668480" behindDoc="1" locked="0" layoutInCell="1" allowOverlap="1" wp14:anchorId="6937DC6E" wp14:editId="274F78B8">
+            <wp:simplePos x="0" y="0"/>
+            <wp:positionH relativeFrom="column">
+              <wp:posOffset>2735580</wp:posOffset>
+            </wp:positionH>
+            <wp:positionV relativeFrom="paragraph">
+              <wp:posOffset>6985</wp:posOffset>
+            </wp:positionV>
+            <wp:extent cx="2705100" cy="2107565"/>
+            <wp:effectExtent l="0" t="0" r="0" b="6985"/>
+            <wp:wrapTight wrapText="bothSides">
+              <wp:wrapPolygon edited="0">
+                <wp:start x="0" y="0"/>
+                <wp:lineTo x="0" y="21476"/>
+                <wp:lineTo x="21448" y="21476"/>
+                <wp:lineTo x="21448" y="0"/>
+                <wp:lineTo x="0" y="0"/>
+              </wp:wrapPolygon>
+            </wp:wrapTight>
+            <wp:docPr id="50" name="Picture 50"/>
+            <wp:cNvGraphicFramePr>
+              <a:graphicFrameLocks xmlns:a="http://schemas.openxmlformats.org/drawingml/2006/main" noChangeAspect="1"/>
+            </wp:cNvGraphicFramePr>
+            <a:graphic xmlns:a="http://schemas.openxmlformats.org/drawingml/2006/main">
+              <a:graphicData uri="http://schemas.openxmlformats.org/drawingml/2006/picture">
+                <pic:pic xmlns:pic="http://schemas.openxmlformats.org/drawingml/2006/picture">
+                  <pic:nvPicPr>
+                    <pic:cNvPr id="1" name=""/>
+                    <pic:cNvPicPr/>
+                  </pic:nvPicPr>
+                  <pic:blipFill>
+                    <a:blip r:embed="rId50">
+                      <a:extLst>
+                        <a:ext uri="{28A0092B-C50C-407E-A947-70E740481C1C}">
+                          <a14:useLocalDpi xmlns:a14="http://schemas.microsoft.com/office/drawing/2010/main" val="0"/>
+                        </a:ext>
+                      </a:extLst>
+                    </a:blip>
+                    <a:stretch>
+                      <a:fillRect/>
+                    </a:stretch>
+                  </pic:blipFill>
+                  <pic:spPr>
+                    <a:xfrm>
+                      <a:off x="0" y="0"/>
+                      <a:ext cx="2705100" cy="2107565"/>
                     </a:xfrm>
                     <a:prstGeom prst="rect">
                       <a:avLst/>
@@ -10407,7 +10891,7 @@
                     <pic:cNvPicPr/>
                   </pic:nvPicPr>
                   <pic:blipFill>
-                    <a:blip r:embed="rId42">
+                    <a:blip r:embed="rId51">
                       <a:extLst>
                         <a:ext uri="{28A0092B-C50C-407E-A947-70E740481C1C}">
                           <a14:useLocalDpi xmlns:a14="http://schemas.microsoft.com/office/drawing/2010/main" val="0"/>
@@ -10459,7 +10943,120 @@
         <w:tabs>
           <w:tab w:val="left" w:pos="900"/>
         </w:tabs>
-      </w:pPr>
+        <w:rPr>
+          <w:noProof/>
+        </w:rPr>
+      </w:pPr>
+      <w:r>
+        <w:drawing>
+          <wp:anchor distT="0" distB="0" distL="114300" distR="114300" simplePos="0" relativeHeight="251678720" behindDoc="1" locked="0" layoutInCell="1" allowOverlap="1" wp14:anchorId="1C4918D9" wp14:editId="230D43CE">
+            <wp:simplePos x="0" y="0"/>
+            <wp:positionH relativeFrom="margin">
+              <wp:posOffset>-243840</wp:posOffset>
+            </wp:positionH>
+            <wp:positionV relativeFrom="paragraph">
+              <wp:posOffset>1050925</wp:posOffset>
+            </wp:positionV>
+            <wp:extent cx="2796540" cy="2092325"/>
+            <wp:effectExtent l="0" t="0" r="3810" b="3175"/>
+            <wp:wrapTight wrapText="bothSides">
+              <wp:wrapPolygon edited="0">
+                <wp:start x="0" y="0"/>
+                <wp:lineTo x="0" y="21436"/>
+                <wp:lineTo x="21482" y="21436"/>
+                <wp:lineTo x="21482" y="0"/>
+                <wp:lineTo x="0" y="0"/>
+              </wp:wrapPolygon>
+            </wp:wrapTight>
+            <wp:docPr id="68" name="Picture 68"/>
+            <wp:cNvGraphicFramePr>
+              <a:graphicFrameLocks xmlns:a="http://schemas.openxmlformats.org/drawingml/2006/main" noChangeAspect="1"/>
+            </wp:cNvGraphicFramePr>
+            <a:graphic xmlns:a="http://schemas.openxmlformats.org/drawingml/2006/main">
+              <a:graphicData uri="http://schemas.openxmlformats.org/drawingml/2006/picture">
+                <pic:pic xmlns:pic="http://schemas.openxmlformats.org/drawingml/2006/picture">
+                  <pic:nvPicPr>
+                    <pic:cNvPr id="1" name=""/>
+                    <pic:cNvPicPr/>
+                  </pic:nvPicPr>
+                  <pic:blipFill>
+                    <a:blip r:embed="rId52">
+                      <a:extLst>
+                        <a:ext uri="{28A0092B-C50C-407E-A947-70E740481C1C}">
+                          <a14:useLocalDpi xmlns:a14="http://schemas.microsoft.com/office/drawing/2010/main" val="0"/>
+                        </a:ext>
+                      </a:extLst>
+                    </a:blip>
+                    <a:stretch>
+                      <a:fillRect/>
+                    </a:stretch>
+                  </pic:blipFill>
+                  <pic:spPr>
+                    <a:xfrm>
+                      <a:off x="0" y="0"/>
+                      <a:ext cx="2796540" cy="2092325"/>
+                    </a:xfrm>
+                    <a:prstGeom prst="rect">
+                      <a:avLst/>
+                    </a:prstGeom>
+                  </pic:spPr>
+                </pic:pic>
+              </a:graphicData>
+            </a:graphic>
+            <wp14:sizeRelH relativeFrom="margin">
+              <wp14:pctWidth>0</wp14:pctWidth>
+            </wp14:sizeRelH>
+            <wp14:sizeRelV relativeFrom="margin">
+              <wp14:pctHeight>0</wp14:pctHeight>
+            </wp14:sizeRelV>
+          </wp:anchor>
+        </w:drawing>
+      </w:r>
+      <w:r>
+        <w:t>1</w:t>
+      </w:r>
+      <w:r>
+        <w:t>3</w:t>
+      </w:r>
+      <w:r>
+        <w:t xml:space="preserve">. </w:t>
+      </w:r>
+      <w:r>
+        <w:t>A user</w:t>
+      </w:r>
+      <w:r>
+        <w:t xml:space="preserve"> wants to log into his newly unlocked account. He enters his username </w:t>
+      </w:r>
+      <w:r>
+        <w:t xml:space="preserve">and </w:t>
+      </w:r>
+      <w:r>
+        <w:t>passwor</w:t>
+      </w:r>
+      <w:r>
+        <w:t xml:space="preserve">d </w:t>
+      </w:r>
+      <w:r>
+        <w:t>and clicks login.</w:t>
+      </w:r>
+      <w:r>
+        <w:rPr>
+          <w:noProof/>
+        </w:rPr>
+        <w:t xml:space="preserve"> </w:t>
+      </w:r>
+      <w:r>
+        <w:rPr>
+          <w:noProof/>
+        </w:rPr>
+        <w:t>A message box is displayed with a response message from the database. On a sucessful login, the user is taken to the character selection screen.</w:t>
+      </w:r>
+      <w:r>
+        <w:rPr>
+          <w:noProof/>
+        </w:rPr>
+        <w:t xml:space="preserve"> </w:t>
+      </w:r>
     </w:p>
     <w:p>
       <w:pPr>
@@ -10467,6 +11064,133 @@
           <w:tab w:val="left" w:pos="900"/>
         </w:tabs>
       </w:pPr>
+      <w:r>
+        <w:drawing>
+          <wp:anchor distT="0" distB="0" distL="114300" distR="114300" simplePos="0" relativeHeight="251679744" behindDoc="1" locked="0" layoutInCell="1" allowOverlap="1" wp14:anchorId="2A77CB56" wp14:editId="533E38EA">
+            <wp:simplePos x="0" y="0"/>
+            <wp:positionH relativeFrom="margin">
+              <wp:posOffset>2872740</wp:posOffset>
+            </wp:positionH>
+            <wp:positionV relativeFrom="paragraph">
+              <wp:posOffset>80010</wp:posOffset>
+            </wp:positionV>
+            <wp:extent cx="2689860" cy="2026285"/>
+            <wp:effectExtent l="0" t="0" r="0" b="0"/>
+            <wp:wrapTight wrapText="bothSides">
+              <wp:wrapPolygon edited="0">
+                <wp:start x="0" y="0"/>
+                <wp:lineTo x="0" y="21322"/>
+                <wp:lineTo x="21416" y="21322"/>
+                <wp:lineTo x="21416" y="0"/>
+                <wp:lineTo x="0" y="0"/>
+              </wp:wrapPolygon>
+            </wp:wrapTight>
+            <wp:docPr id="70" name="Picture 70"/>
+            <wp:cNvGraphicFramePr>
+              <a:graphicFrameLocks xmlns:a="http://schemas.openxmlformats.org/drawingml/2006/main" noChangeAspect="1"/>
+            </wp:cNvGraphicFramePr>
+            <a:graphic xmlns:a="http://schemas.openxmlformats.org/drawingml/2006/main">
+              <a:graphicData uri="http://schemas.openxmlformats.org/drawingml/2006/picture">
+                <pic:pic xmlns:pic="http://schemas.openxmlformats.org/drawingml/2006/picture">
+                  <pic:nvPicPr>
+                    <pic:cNvPr id="1" name=""/>
+                    <pic:cNvPicPr/>
+                  </pic:nvPicPr>
+                  <pic:blipFill>
+                    <a:blip r:embed="rId53">
+                      <a:extLst>
+                        <a:ext uri="{28A0092B-C50C-407E-A947-70E740481C1C}">
+                          <a14:useLocalDpi xmlns:a14="http://schemas.microsoft.com/office/drawing/2010/main" val="0"/>
+                        </a:ext>
+                      </a:extLst>
+                    </a:blip>
+                    <a:stretch>
+                      <a:fillRect/>
+                    </a:stretch>
+                  </pic:blipFill>
+                  <pic:spPr>
+                    <a:xfrm>
+                      <a:off x="0" y="0"/>
+                      <a:ext cx="2689860" cy="2026285"/>
+                    </a:xfrm>
+                    <a:prstGeom prst="rect">
+                      <a:avLst/>
+                    </a:prstGeom>
+                  </pic:spPr>
+                </pic:pic>
+              </a:graphicData>
+            </a:graphic>
+            <wp14:sizeRelH relativeFrom="margin">
+              <wp14:pctWidth>0</wp14:pctWidth>
+            </wp14:sizeRelH>
+            <wp14:sizeRelV relativeFrom="margin">
+              <wp14:pctHeight>0</wp14:pctHeight>
+            </wp14:sizeRelV>
+          </wp:anchor>
+        </w:drawing>
+      </w:r>
+      <w:r>
+        <w:rPr>
+          <w:noProof/>
+        </w:rPr>
+        <w:drawing>
+          <wp:anchor distT="0" distB="0" distL="114300" distR="114300" simplePos="0" relativeHeight="251680768" behindDoc="1" locked="0" layoutInCell="1" allowOverlap="1" wp14:anchorId="76EDD2C1" wp14:editId="07B136B2">
+            <wp:simplePos x="0" y="0"/>
+            <wp:positionH relativeFrom="column">
+              <wp:posOffset>-327660</wp:posOffset>
+            </wp:positionH>
+            <wp:positionV relativeFrom="paragraph">
+              <wp:posOffset>2283460</wp:posOffset>
+            </wp:positionV>
+            <wp:extent cx="2758440" cy="2071453"/>
+            <wp:effectExtent l="0" t="0" r="3810" b="5080"/>
+            <wp:wrapTight wrapText="bothSides">
+              <wp:wrapPolygon edited="0">
+                <wp:start x="0" y="0"/>
+                <wp:lineTo x="0" y="21454"/>
+                <wp:lineTo x="21481" y="21454"/>
+                <wp:lineTo x="21481" y="0"/>
+                <wp:lineTo x="0" y="0"/>
+              </wp:wrapPolygon>
+            </wp:wrapTight>
+            <wp:docPr id="71" name="Picture 71"/>
+            <wp:cNvGraphicFramePr>
+              <a:graphicFrameLocks xmlns:a="http://schemas.openxmlformats.org/drawingml/2006/main" noChangeAspect="1"/>
+            </wp:cNvGraphicFramePr>
+            <a:graphic xmlns:a="http://schemas.openxmlformats.org/drawingml/2006/main">
+              <a:graphicData uri="http://schemas.openxmlformats.org/drawingml/2006/picture">
+                <pic:pic xmlns:pic="http://schemas.openxmlformats.org/drawingml/2006/picture">
+                  <pic:nvPicPr>
+                    <pic:cNvPr id="1" name=""/>
+                    <pic:cNvPicPr/>
+                  </pic:nvPicPr>
+                  <pic:blipFill>
+                    <a:blip r:embed="rId54">
+                      <a:extLst>
+                        <a:ext uri="{28A0092B-C50C-407E-A947-70E740481C1C}">
+                          <a14:useLocalDpi xmlns:a14="http://schemas.microsoft.com/office/drawing/2010/main" val="0"/>
+                        </a:ext>
+                      </a:extLst>
+                    </a:blip>
+                    <a:stretch>
+                      <a:fillRect/>
+                    </a:stretch>
+                  </pic:blipFill>
+                  <pic:spPr>
+                    <a:xfrm>
+                      <a:off x="0" y="0"/>
+                      <a:ext cx="2758440" cy="2071453"/>
+                    </a:xfrm>
+                    <a:prstGeom prst="rect">
+                      <a:avLst/>
+                    </a:prstGeom>
+                  </pic:spPr>
+                </pic:pic>
+              </a:graphicData>
+            </a:graphic>
+          </wp:anchor>
+        </w:drawing>
+      </w:r>
     </w:p>
     <w:p>
       <w:pPr>
@@ -10481,6 +11205,278 @@
           <w:tab w:val="left" w:pos="900"/>
         </w:tabs>
       </w:pPr>
+      <w:r>
+        <w:t>1</w:t>
+      </w:r>
+      <w:r>
+        <w:t>4</w:t>
+      </w:r>
+      <w:r>
+        <w:t xml:space="preserve">. </w:t>
+      </w:r>
+      <w:r>
+        <w:t>A user</w:t>
+      </w:r>
+      <w:r>
+        <w:t xml:space="preserve"> wants to change </w:t>
+      </w:r>
+      <w:r>
+        <w:t>their</w:t>
+      </w:r>
+      <w:r>
+        <w:t xml:space="preserve"> password to something more memorable so that he does not get locked out of his user account again. He clicks edit user </w:t>
+      </w:r>
+      <w:r>
+        <w:t xml:space="preserve">on the character selection screen </w:t>
+      </w:r>
+      <w:r>
+        <w:t xml:space="preserve">and is presented with the Edit user screen. He changes his password and clicks confirm to record the changes to his account details. </w:t>
+      </w:r>
+    </w:p>
+    <w:p>
+      <w:r>
+        <w:t xml:space="preserve"> </w:t>
+      </w:r>
+    </w:p>
+    <w:p/>
+    <w:p/>
+    <w:p>
+      <w:r>
+        <w:lastRenderedPageBreak/>
+        <w:drawing>
+          <wp:anchor distT="0" distB="0" distL="114300" distR="114300" simplePos="0" relativeHeight="251684864" behindDoc="1" locked="0" layoutInCell="1" allowOverlap="1" wp14:anchorId="4F7BA30F" wp14:editId="1B978F7D">
+            <wp:simplePos x="0" y="0"/>
+            <wp:positionH relativeFrom="margin">
+              <wp:posOffset>-495300</wp:posOffset>
+            </wp:positionH>
+            <wp:positionV relativeFrom="paragraph">
+              <wp:posOffset>2742565</wp:posOffset>
+            </wp:positionV>
+            <wp:extent cx="3169285" cy="2453640"/>
+            <wp:effectExtent l="0" t="0" r="0" b="3810"/>
+            <wp:wrapTight wrapText="bothSides">
+              <wp:wrapPolygon edited="0">
+                <wp:start x="0" y="0"/>
+                <wp:lineTo x="0" y="21466"/>
+                <wp:lineTo x="21423" y="21466"/>
+                <wp:lineTo x="21423" y="0"/>
+                <wp:lineTo x="0" y="0"/>
+              </wp:wrapPolygon>
+            </wp:wrapTight>
+            <wp:docPr id="75" name="Picture 75"/>
+            <wp:cNvGraphicFramePr>
+              <a:graphicFrameLocks xmlns:a="http://schemas.openxmlformats.org/drawingml/2006/main" noChangeAspect="1"/>
+            </wp:cNvGraphicFramePr>
+            <a:graphic xmlns:a="http://schemas.openxmlformats.org/drawingml/2006/main">
+              <a:graphicData uri="http://schemas.openxmlformats.org/drawingml/2006/picture">
+                <pic:pic xmlns:pic="http://schemas.openxmlformats.org/drawingml/2006/picture">
+                  <pic:nvPicPr>
+                    <pic:cNvPr id="1" name=""/>
+                    <pic:cNvPicPr/>
+                  </pic:nvPicPr>
+                  <pic:blipFill>
+                    <a:blip r:embed="rId55" cstate="print">
+                      <a:extLst>
+                        <a:ext uri="{28A0092B-C50C-407E-A947-70E740481C1C}">
+                          <a14:useLocalDpi xmlns:a14="http://schemas.microsoft.com/office/drawing/2010/main" val="0"/>
+                        </a:ext>
+                      </a:extLst>
+                    </a:blip>
+                    <a:stretch>
+                      <a:fillRect/>
+                    </a:stretch>
+                  </pic:blipFill>
+                  <pic:spPr>
+                    <a:xfrm>
+                      <a:off x="0" y="0"/>
+                      <a:ext cx="3169285" cy="2453640"/>
+                    </a:xfrm>
+                    <a:prstGeom prst="rect">
+                      <a:avLst/>
+                    </a:prstGeom>
+                  </pic:spPr>
+                </pic:pic>
+              </a:graphicData>
+            </a:graphic>
+            <wp14:sizeRelH relativeFrom="margin">
+              <wp14:pctWidth>0</wp14:pctWidth>
+            </wp14:sizeRelH>
+            <wp14:sizeRelV relativeFrom="margin">
+              <wp14:pctHeight>0</wp14:pctHeight>
+            </wp14:sizeRelV>
+          </wp:anchor>
+        </w:drawing>
+      </w:r>
+      <w:r>
+        <w:drawing>
+          <wp:anchor distT="0" distB="0" distL="114300" distR="114300" simplePos="0" relativeHeight="251683840" behindDoc="1" locked="0" layoutInCell="1" allowOverlap="1" wp14:anchorId="3A72D48F" wp14:editId="102F9753">
+            <wp:simplePos x="0" y="0"/>
+            <wp:positionH relativeFrom="margin">
+              <wp:posOffset>2971800</wp:posOffset>
+            </wp:positionH>
+            <wp:positionV relativeFrom="paragraph">
+              <wp:posOffset>140970</wp:posOffset>
+            </wp:positionV>
+            <wp:extent cx="3131185" cy="2400300"/>
+            <wp:effectExtent l="0" t="0" r="0" b="0"/>
+            <wp:wrapTight wrapText="bothSides">
+              <wp:wrapPolygon edited="0">
+                <wp:start x="0" y="0"/>
+                <wp:lineTo x="0" y="21429"/>
+                <wp:lineTo x="21420" y="21429"/>
+                <wp:lineTo x="21420" y="0"/>
+                <wp:lineTo x="0" y="0"/>
+              </wp:wrapPolygon>
+            </wp:wrapTight>
+            <wp:docPr id="74" name="Picture 74"/>
+            <wp:cNvGraphicFramePr>
+              <a:graphicFrameLocks xmlns:a="http://schemas.openxmlformats.org/drawingml/2006/main" noChangeAspect="1"/>
+            </wp:cNvGraphicFramePr>
+            <a:graphic xmlns:a="http://schemas.openxmlformats.org/drawingml/2006/main">
+              <a:graphicData uri="http://schemas.openxmlformats.org/drawingml/2006/picture">
+                <pic:pic xmlns:pic="http://schemas.openxmlformats.org/drawingml/2006/picture">
+                  <pic:nvPicPr>
+                    <pic:cNvPr id="1" name=""/>
+                    <pic:cNvPicPr/>
+                  </pic:nvPicPr>
+                  <pic:blipFill>
+                    <a:blip r:embed="rId56" cstate="print">
+                      <a:extLst>
+                        <a:ext uri="{28A0092B-C50C-407E-A947-70E740481C1C}">
+                          <a14:useLocalDpi xmlns:a14="http://schemas.microsoft.com/office/drawing/2010/main" val="0"/>
+                        </a:ext>
+                      </a:extLst>
+                    </a:blip>
+                    <a:stretch>
+                      <a:fillRect/>
+                    </a:stretch>
+                  </pic:blipFill>
+                  <pic:spPr>
+                    <a:xfrm>
+                      <a:off x="0" y="0"/>
+                      <a:ext cx="3131185" cy="2400300"/>
+                    </a:xfrm>
+                    <a:prstGeom prst="rect">
+                      <a:avLst/>
+                    </a:prstGeom>
+                  </pic:spPr>
+                </pic:pic>
+              </a:graphicData>
+            </a:graphic>
+            <wp14:sizeRelH relativeFrom="margin">
+              <wp14:pctWidth>0</wp14:pctWidth>
+            </wp14:sizeRelH>
+            <wp14:sizeRelV relativeFrom="margin">
+              <wp14:pctHeight>0</wp14:pctHeight>
+            </wp14:sizeRelV>
+          </wp:anchor>
+        </w:drawing>
+      </w:r>
+      <w:r>
+        <w:drawing>
+          <wp:anchor distT="0" distB="0" distL="114300" distR="114300" simplePos="0" relativeHeight="251682816" behindDoc="1" locked="0" layoutInCell="1" allowOverlap="1" wp14:anchorId="0118F802" wp14:editId="0EECF91F">
+            <wp:simplePos x="0" y="0"/>
+            <wp:positionH relativeFrom="margin">
+              <wp:posOffset>-525780</wp:posOffset>
+            </wp:positionH>
+            <wp:positionV relativeFrom="paragraph">
+              <wp:posOffset>0</wp:posOffset>
+            </wp:positionV>
+            <wp:extent cx="3268980" cy="2537460"/>
+            <wp:effectExtent l="0" t="0" r="7620" b="0"/>
+            <wp:wrapTight wrapText="bothSides">
+              <wp:wrapPolygon edited="0">
+                <wp:start x="0" y="0"/>
+                <wp:lineTo x="0" y="21405"/>
+                <wp:lineTo x="21524" y="21405"/>
+                <wp:lineTo x="21524" y="0"/>
+                <wp:lineTo x="0" y="0"/>
+              </wp:wrapPolygon>
+            </wp:wrapTight>
+            <wp:docPr id="73" name="Picture 73"/>
+            <wp:cNvGraphicFramePr>
+              <a:graphicFrameLocks xmlns:a="http://schemas.openxmlformats.org/drawingml/2006/main" noChangeAspect="1"/>
+            </wp:cNvGraphicFramePr>
+            <a:graphic xmlns:a="http://schemas.openxmlformats.org/drawingml/2006/main">
+              <a:graphicData uri="http://schemas.openxmlformats.org/drawingml/2006/picture">
+                <pic:pic xmlns:pic="http://schemas.openxmlformats.org/drawingml/2006/picture">
+                  <pic:nvPicPr>
+                    <pic:cNvPr id="1" name=""/>
+                    <pic:cNvPicPr/>
+                  </pic:nvPicPr>
+                  <pic:blipFill>
+                    <a:blip r:embed="rId57">
+                      <a:extLst>
+                        <a:ext uri="{28A0092B-C50C-407E-A947-70E740481C1C}">
+                          <a14:useLocalDpi xmlns:a14="http://schemas.microsoft.com/office/drawing/2010/main" val="0"/>
+                        </a:ext>
+                      </a:extLst>
+                    </a:blip>
+                    <a:stretch>
+                      <a:fillRect/>
+                    </a:stretch>
+                  </pic:blipFill>
+                  <pic:spPr>
+                    <a:xfrm>
+                      <a:off x="0" y="0"/>
+                      <a:ext cx="3268980" cy="2537460"/>
+                    </a:xfrm>
+                    <a:prstGeom prst="rect">
+                      <a:avLst/>
+                    </a:prstGeom>
+                  </pic:spPr>
+                </pic:pic>
+              </a:graphicData>
+            </a:graphic>
+            <wp14:sizeRelH relativeFrom="margin">
+              <wp14:pctWidth>0</wp14:pctWidth>
+            </wp14:sizeRelH>
+            <wp14:sizeRelV relativeFrom="margin">
+              <wp14:pctHeight>0</wp14:pctHeight>
+            </wp14:sizeRelV>
+          </wp:anchor>
+        </w:drawing>
+      </w:r>
+      <w:r>
+        <w:br/>
+        <w:t>1</w:t>
+      </w:r>
+      <w:r>
+        <w:t>5</w:t>
+      </w:r>
+      <w:r>
+        <w:t xml:space="preserve">. </w:t>
+      </w:r>
+      <w:r>
+        <w:t>A user</w:t>
+      </w:r>
+      <w:r>
+        <w:t xml:space="preserve"> no longer wants to keep </w:t>
+      </w:r>
+      <w:r>
+        <w:t>on of their</w:t>
+      </w:r>
+      <w:r>
+        <w:t xml:space="preserve"> character</w:t>
+      </w:r>
+      <w:r>
+        <w:t>. On the</w:t>
+      </w:r>
+      <w:r>
+        <w:t xml:space="preserve"> character selection </w:t>
+      </w:r>
+      <w:r>
+        <w:t>screen,</w:t>
+      </w:r>
+      <w:r>
+        <w:t xml:space="preserve"> he clicks on the character and selects ‘Delete Character’. A </w:t>
+      </w:r>
+      <w:r>
+        <w:t>message box</w:t>
+      </w:r>
+      <w:r>
+        <w:t xml:space="preserve"> asks for confirmation of deleting the character. He selects yes and there character is deleted.</w:t>
+      </w:r>
     </w:p>
     <w:p>
       <w:pPr>
@@ -10494,49 +11490,7 @@
         <w:tabs>
           <w:tab w:val="left" w:pos="900"/>
         </w:tabs>
-        <w:rPr>
-          <w:noProof/>
-        </w:rPr>
-      </w:pPr>
-      <w:r>
-        <w:t>1</w:t>
-      </w:r>
-      <w:r>
-        <w:t>3</w:t>
-      </w:r>
-      <w:r>
-        <w:t xml:space="preserve">. </w:t>
-      </w:r>
-      <w:r>
-        <w:t>A user</w:t>
-      </w:r>
-      <w:r>
-        <w:t xml:space="preserve"> wants to log into his newly unlocked account. He enters his username </w:t>
-      </w:r>
-      <w:r>
-        <w:t xml:space="preserve">and </w:t>
-      </w:r>
-      <w:r>
-        <w:t>passwor</w:t>
-      </w:r>
-      <w:r>
-        <w:t xml:space="preserve">d </w:t>
-      </w:r>
-      <w:r>
-        <w:t>and clicks login.</w:t>
-      </w:r>
-      <w:r>
-        <w:rPr>
-          <w:noProof/>
-        </w:rPr>
-        <w:t xml:space="preserve"> </w:t>
-      </w:r>
-      <w:r>
-        <w:rPr>
-          <w:noProof/>
-        </w:rPr>
-        <w:t>A message box is displayed with a response message from the database. On a sucessful login, the user is taken to the character selection screen.</w:t>
-      </w:r>
+      </w:pPr>
     </w:p>
     <w:p>
       <w:pPr>
@@ -10552,80 +11506,69 @@
         </w:tabs>
       </w:pPr>
       <w:r>
-        <w:t>1</w:t>
-      </w:r>
-      <w:r>
-        <w:t>4</w:t>
-      </w:r>
-      <w:r>
-        <w:t xml:space="preserve">. </w:t>
-      </w:r>
-      <w:r>
-        <w:t>A user</w:t>
-      </w:r>
-      <w:r>
-        <w:t xml:space="preserve"> wants to change </w:t>
-      </w:r>
-      <w:r>
-        <w:t>their</w:t>
-      </w:r>
-      <w:r>
-        <w:t xml:space="preserve"> password to something more memorable so that he does not get locked out of his user account again. He clicks edit user </w:t>
-      </w:r>
-      <w:r>
-        <w:t xml:space="preserve">on the character selection screen </w:t>
-      </w:r>
-      <w:r>
-        <w:t xml:space="preserve">and is presented with the Edit user screen. He changes his password and clicks confirm to record the changes to his account details. </w:t>
-      </w:r>
-    </w:p>
-    <w:p>
-      <w:r>
-        <w:t xml:space="preserve"> </w:t>
-      </w:r>
-    </w:p>
-    <w:p>
-      <w:r>
-        <w:br/>
-        <w:t>1</w:t>
-      </w:r>
-      <w:r>
-        <w:t>5</w:t>
-      </w:r>
-      <w:r>
-        <w:t xml:space="preserve">. </w:t>
-      </w:r>
-      <w:r>
-        <w:t>A user</w:t>
-      </w:r>
-      <w:r>
-        <w:t xml:space="preserve"> no longer wants to keep </w:t>
-      </w:r>
-      <w:r>
-        <w:t>on of their</w:t>
-      </w:r>
-      <w:r>
-        <w:t xml:space="preserve"> character</w:t>
-      </w:r>
-      <w:r>
-        <w:t>. On the</w:t>
-      </w:r>
-      <w:r>
-        <w:t xml:space="preserve"> character selection </w:t>
-      </w:r>
-      <w:proofErr w:type="gramStart"/>
-      <w:r>
-        <w:t>screen</w:t>
-      </w:r>
-      <w:proofErr w:type="gramEnd"/>
-      <w:r>
-        <w:t xml:space="preserve"> he clicks on the character and selects ‘Delete Character’. A </w:t>
-      </w:r>
-      <w:r>
-        <w:t>message box</w:t>
-      </w:r>
-      <w:r>
-        <w:t xml:space="preserve"> asks for confirmation of deleting the character. He selects yes and there character is deleted. </w:t>
+        <w:drawing>
+          <wp:anchor distT="0" distB="0" distL="114300" distR="114300" simplePos="0" relativeHeight="251681792" behindDoc="1" locked="0" layoutInCell="1" allowOverlap="1" wp14:anchorId="793D1033" wp14:editId="3982B9A6">
+            <wp:simplePos x="0" y="0"/>
+            <wp:positionH relativeFrom="margin">
+              <wp:posOffset>-367030</wp:posOffset>
+            </wp:positionH>
+            <wp:positionV relativeFrom="paragraph">
+              <wp:posOffset>268605</wp:posOffset>
+            </wp:positionV>
+            <wp:extent cx="2743835" cy="2103120"/>
+            <wp:effectExtent l="0" t="0" r="0" b="0"/>
+            <wp:wrapTight wrapText="bothSides">
+              <wp:wrapPolygon edited="0">
+                <wp:start x="0" y="0"/>
+                <wp:lineTo x="0" y="21326"/>
+                <wp:lineTo x="21445" y="21326"/>
+                <wp:lineTo x="21445" y="0"/>
+                <wp:lineTo x="0" y="0"/>
+              </wp:wrapPolygon>
+            </wp:wrapTight>
+            <wp:docPr id="72" name="Picture 72"/>
+            <wp:cNvGraphicFramePr>
+              <a:graphicFrameLocks xmlns:a="http://schemas.openxmlformats.org/drawingml/2006/main" noChangeAspect="1"/>
+            </wp:cNvGraphicFramePr>
+            <a:graphic xmlns:a="http://schemas.openxmlformats.org/drawingml/2006/main">
+              <a:graphicData uri="http://schemas.openxmlformats.org/drawingml/2006/picture">
+                <pic:pic xmlns:pic="http://schemas.openxmlformats.org/drawingml/2006/picture">
+                  <pic:nvPicPr>
+                    <pic:cNvPr id="1" name=""/>
+                    <pic:cNvPicPr/>
+                  </pic:nvPicPr>
+                  <pic:blipFill>
+                    <a:blip r:embed="rId58" cstate="print">
+                      <a:extLst>
+                        <a:ext uri="{28A0092B-C50C-407E-A947-70E740481C1C}">
+                          <a14:useLocalDpi xmlns:a14="http://schemas.microsoft.com/office/drawing/2010/main" val="0"/>
+                        </a:ext>
+                      </a:extLst>
+                    </a:blip>
+                    <a:stretch>
+                      <a:fillRect/>
+                    </a:stretch>
+                  </pic:blipFill>
+                  <pic:spPr>
+                    <a:xfrm>
+                      <a:off x="0" y="0"/>
+                      <a:ext cx="2743835" cy="2103120"/>
+                    </a:xfrm>
+                    <a:prstGeom prst="rect">
+                      <a:avLst/>
+                    </a:prstGeom>
+                  </pic:spPr>
+                </pic:pic>
+              </a:graphicData>
+            </a:graphic>
+            <wp14:sizeRelH relativeFrom="margin">
+              <wp14:pctWidth>0</wp14:pctWidth>
+            </wp14:sizeRelH>
+            <wp14:sizeRelV relativeFrom="margin">
+              <wp14:pctHeight>0</wp14:pctHeight>
+            </wp14:sizeRelV>
+          </wp:anchor>
+        </w:drawing>
       </w:r>
     </w:p>
     <w:p>
@@ -10641,6 +11584,32 @@
           <w:tab w:val="left" w:pos="900"/>
         </w:tabs>
       </w:pPr>
+      <w:r>
+        <w:t>1</w:t>
+      </w:r>
+      <w:r>
+        <w:t>6</w:t>
+      </w:r>
+      <w:r>
+        <w:t xml:space="preserve">. </w:t>
+      </w:r>
+      <w:r>
+        <w:t>A user</w:t>
+      </w:r>
+      <w:r>
+        <w:t xml:space="preserve"> decides that he no longer wants to play the game at all. He logs into his account and clicks ‘Delete User’. A confirmation </w:t>
+      </w:r>
+      <w:proofErr w:type="gramStart"/>
+      <w:r>
+        <w:t>pop</w:t>
+      </w:r>
+      <w:proofErr w:type="gramEnd"/>
+      <w:r>
+        <w:t xml:space="preserve"> up appears prompting “Are you sure you want to delete your account?” and he selects yes, and his account is deleted.</w:t>
+      </w:r>
+      <w:r>
+        <w:t xml:space="preserve"> The login form is displayed as the user account no longer exists.</w:t>
+      </w:r>
     </w:p>
     <w:p>
       <w:pPr>
@@ -10648,29 +11617,6 @@
           <w:tab w:val="left" w:pos="900"/>
         </w:tabs>
       </w:pPr>
-      <w:r>
-        <w:t>1</w:t>
-      </w:r>
-      <w:r>
-        <w:t>6</w:t>
-      </w:r>
-      <w:r>
-        <w:t xml:space="preserve">. </w:t>
-      </w:r>
-      <w:r>
-        <w:t>A user</w:t>
-      </w:r>
-      <w:r>
-        <w:t xml:space="preserve"> decides that he no longer wants to play the game at all. He logs into his account and clicks ‘Delete User’. A confirmation </w:t>
-      </w:r>
-      <w:proofErr w:type="gramStart"/>
-      <w:r>
-        <w:t>pop</w:t>
-      </w:r>
-      <w:proofErr w:type="gramEnd"/>
-      <w:r>
-        <w:t xml:space="preserve"> up appears prompting “Are you sure you want to delete your account?” and he selects yes, and his account is deleted.</w:t>
-      </w:r>
     </w:p>
     <w:p>
       <w:pPr>
@@ -10678,6 +11624,89 @@
           <w:tab w:val="left" w:pos="900"/>
         </w:tabs>
       </w:pPr>
+      <w:r>
+        <w:t xml:space="preserve">17. In a game a character makes a move. They click the movement button and their character moves to the tile if possible (it is not already occupied by another </w:t>
+      </w:r>
+      <w:proofErr w:type="gramStart"/>
+      <w:r>
+        <w:t>character,</w:t>
+      </w:r>
+      <w:proofErr w:type="gramEnd"/>
+      <w:r>
+        <w:t xml:space="preserve"> the tile is inside the bounds of the map). Unfortunate I was not able to get this working graphically however, I </w:t>
+      </w:r>
+      <w:r>
+        <w:lastRenderedPageBreak/>
+        <w:t xml:space="preserve">have been able to implement this in a form where I can display message boxes based on how </w:t>
+      </w:r>
+      <w:r>
+        <w:drawing>
+          <wp:anchor distT="0" distB="0" distL="114300" distR="114300" simplePos="0" relativeHeight="251686912" behindDoc="1" locked="0" layoutInCell="1" allowOverlap="1" wp14:anchorId="12CAE489" wp14:editId="72FBB4FB">
+            <wp:simplePos x="0" y="0"/>
+            <wp:positionH relativeFrom="margin">
+              <wp:posOffset>579120</wp:posOffset>
+            </wp:positionH>
+            <wp:positionV relativeFrom="paragraph">
+              <wp:posOffset>510540</wp:posOffset>
+            </wp:positionV>
+            <wp:extent cx="4404360" cy="2644140"/>
+            <wp:effectExtent l="0" t="0" r="0" b="3810"/>
+            <wp:wrapTight wrapText="bothSides">
+              <wp:wrapPolygon edited="0">
+                <wp:start x="0" y="0"/>
+                <wp:lineTo x="0" y="21476"/>
+                <wp:lineTo x="21488" y="21476"/>
+                <wp:lineTo x="21488" y="0"/>
+                <wp:lineTo x="0" y="0"/>
+              </wp:wrapPolygon>
+            </wp:wrapTight>
+            <wp:docPr id="76" name="Picture 76"/>
+            <wp:cNvGraphicFramePr>
+              <a:graphicFrameLocks xmlns:a="http://schemas.openxmlformats.org/drawingml/2006/main" noChangeAspect="1"/>
+            </wp:cNvGraphicFramePr>
+            <a:graphic xmlns:a="http://schemas.openxmlformats.org/drawingml/2006/main">
+              <a:graphicData uri="http://schemas.openxmlformats.org/drawingml/2006/picture">
+                <pic:pic xmlns:pic="http://schemas.openxmlformats.org/drawingml/2006/picture">
+                  <pic:nvPicPr>
+                    <pic:cNvPr id="1" name=""/>
+                    <pic:cNvPicPr/>
+                  </pic:nvPicPr>
+                  <pic:blipFill>
+                    <a:blip r:embed="rId59" cstate="print">
+                      <a:extLst>
+                        <a:ext uri="{28A0092B-C50C-407E-A947-70E740481C1C}">
+                          <a14:useLocalDpi xmlns:a14="http://schemas.microsoft.com/office/drawing/2010/main" val="0"/>
+                        </a:ext>
+                      </a:extLst>
+                    </a:blip>
+                    <a:stretch>
+                      <a:fillRect/>
+                    </a:stretch>
+                  </pic:blipFill>
+                  <pic:spPr>
+                    <a:xfrm>
+                      <a:off x="0" y="0"/>
+                      <a:ext cx="4404360" cy="2644140"/>
+                    </a:xfrm>
+                    <a:prstGeom prst="rect">
+                      <a:avLst/>
+                    </a:prstGeom>
+                  </pic:spPr>
+                </pic:pic>
+              </a:graphicData>
+            </a:graphic>
+            <wp14:sizeRelH relativeFrom="margin">
+              <wp14:pctWidth>0</wp14:pctWidth>
+            </wp14:sizeRelH>
+            <wp14:sizeRelV relativeFrom="margin">
+              <wp14:pctHeight>0</wp14:pctHeight>
+            </wp14:sizeRelV>
+          </wp:anchor>
+        </w:drawing>
+      </w:r>
+      <w:r>
+        <w:t xml:space="preserve">the messages that come back from the database.  </w:t>
+      </w:r>
     </w:p>
     <w:p>
       <w:pPr>
@@ -10692,22 +11721,169 @@
           <w:tab w:val="left" w:pos="900"/>
         </w:tabs>
       </w:pPr>
-      <w:r>
-        <w:t>1</w:t>
-      </w:r>
-      <w:r>
-        <w:t>7</w:t>
-      </w:r>
-      <w:r>
-        <w:t>. To re-join a game that a character leaves, from the game menu they select the game that they want to re-join and click ‘</w:t>
-      </w:r>
-      <w:proofErr w:type="spellStart"/>
-      <w:r>
-        <w:t>Rejoin</w:t>
-      </w:r>
-      <w:proofErr w:type="spellEnd"/>
-      <w:r>
-        <w:t xml:space="preserve"> Game’. A window appears to confirm the choice of the user.</w:t>
+    </w:p>
+    <w:p>
+      <w:pPr>
+        <w:tabs>
+          <w:tab w:val="left" w:pos="900"/>
+        </w:tabs>
+      </w:pPr>
+    </w:p>
+    <w:p>
+      <w:pPr>
+        <w:tabs>
+          <w:tab w:val="left" w:pos="900"/>
+        </w:tabs>
+      </w:pPr>
+    </w:p>
+    <w:p>
+      <w:pPr>
+        <w:tabs>
+          <w:tab w:val="left" w:pos="900"/>
+        </w:tabs>
+      </w:pPr>
+    </w:p>
+    <w:p>
+      <w:pPr>
+        <w:tabs>
+          <w:tab w:val="left" w:pos="900"/>
+        </w:tabs>
+      </w:pPr>
+    </w:p>
+    <w:p>
+      <w:pPr>
+        <w:tabs>
+          <w:tab w:val="left" w:pos="900"/>
+        </w:tabs>
+      </w:pPr>
+    </w:p>
+    <w:p>
+      <w:pPr>
+        <w:tabs>
+          <w:tab w:val="left" w:pos="900"/>
+        </w:tabs>
+      </w:pPr>
+      <w:r>
+        <w:drawing>
+          <wp:anchor distT="0" distB="0" distL="114300" distR="114300" simplePos="0" relativeHeight="251687936" behindDoc="0" locked="0" layoutInCell="1" allowOverlap="1" wp14:anchorId="221E75EB" wp14:editId="6A49974A">
+            <wp:simplePos x="0" y="0"/>
+            <wp:positionH relativeFrom="margin">
+              <wp:posOffset>640080</wp:posOffset>
+            </wp:positionH>
+            <wp:positionV relativeFrom="paragraph">
+              <wp:posOffset>925830</wp:posOffset>
+            </wp:positionV>
+            <wp:extent cx="4389120" cy="2594610"/>
+            <wp:effectExtent l="0" t="0" r="0" b="0"/>
+            <wp:wrapSquare wrapText="bothSides"/>
+            <wp:docPr id="77" name="Picture 77"/>
+            <wp:cNvGraphicFramePr>
+              <a:graphicFrameLocks xmlns:a="http://schemas.openxmlformats.org/drawingml/2006/main" noChangeAspect="1"/>
+            </wp:cNvGraphicFramePr>
+            <a:graphic xmlns:a="http://schemas.openxmlformats.org/drawingml/2006/main">
+              <a:graphicData uri="http://schemas.openxmlformats.org/drawingml/2006/picture">
+                <pic:pic xmlns:pic="http://schemas.openxmlformats.org/drawingml/2006/picture">
+                  <pic:nvPicPr>
+                    <pic:cNvPr id="1" name=""/>
+                    <pic:cNvPicPr/>
+                  </pic:nvPicPr>
+                  <pic:blipFill>
+                    <a:blip r:embed="rId60" cstate="print">
+                      <a:extLst>
+                        <a:ext uri="{28A0092B-C50C-407E-A947-70E740481C1C}">
+                          <a14:useLocalDpi xmlns:a14="http://schemas.microsoft.com/office/drawing/2010/main" val="0"/>
+                        </a:ext>
+                      </a:extLst>
+                    </a:blip>
+                    <a:stretch>
+                      <a:fillRect/>
+                    </a:stretch>
+                  </pic:blipFill>
+                  <pic:spPr>
+                    <a:xfrm>
+                      <a:off x="0" y="0"/>
+                      <a:ext cx="4389120" cy="2594610"/>
+                    </a:xfrm>
+                    <a:prstGeom prst="rect">
+                      <a:avLst/>
+                    </a:prstGeom>
+                  </pic:spPr>
+                </pic:pic>
+              </a:graphicData>
+            </a:graphic>
+            <wp14:sizeRelH relativeFrom="margin">
+              <wp14:pctWidth>0</wp14:pctWidth>
+            </wp14:sizeRelH>
+            <wp14:sizeRelV relativeFrom="margin">
+              <wp14:pctHeight>0</wp14:pctHeight>
+            </wp14:sizeRelV>
+          </wp:anchor>
+        </w:drawing>
+      </w:r>
+      <w:r>
+        <w:drawing>
+          <wp:anchor distT="0" distB="0" distL="114300" distR="114300" simplePos="0" relativeHeight="251685888" behindDoc="1" locked="0" layoutInCell="1" allowOverlap="1" wp14:anchorId="285F029D" wp14:editId="20411FD5">
+            <wp:simplePos x="0" y="0"/>
+            <wp:positionH relativeFrom="margin">
+              <wp:posOffset>632460</wp:posOffset>
+            </wp:positionH>
+            <wp:positionV relativeFrom="paragraph">
+              <wp:posOffset>3653790</wp:posOffset>
+            </wp:positionV>
+            <wp:extent cx="4512310" cy="2661920"/>
+            <wp:effectExtent l="0" t="0" r="2540" b="5080"/>
+            <wp:wrapTight wrapText="bothSides">
+              <wp:wrapPolygon edited="0">
+                <wp:start x="0" y="0"/>
+                <wp:lineTo x="0" y="21487"/>
+                <wp:lineTo x="21521" y="21487"/>
+                <wp:lineTo x="21521" y="0"/>
+                <wp:lineTo x="0" y="0"/>
+              </wp:wrapPolygon>
+            </wp:wrapTight>
+            <wp:docPr id="78" name="Picture 78"/>
+            <wp:cNvGraphicFramePr>
+              <a:graphicFrameLocks xmlns:a="http://schemas.openxmlformats.org/drawingml/2006/main" noChangeAspect="1"/>
+            </wp:cNvGraphicFramePr>
+            <a:graphic xmlns:a="http://schemas.openxmlformats.org/drawingml/2006/main">
+              <a:graphicData uri="http://schemas.openxmlformats.org/drawingml/2006/picture">
+                <pic:pic xmlns:pic="http://schemas.openxmlformats.org/drawingml/2006/picture">
+                  <pic:nvPicPr>
+                    <pic:cNvPr id="1" name=""/>
+                    <pic:cNvPicPr/>
+                  </pic:nvPicPr>
+                  <pic:blipFill>
+                    <a:blip r:embed="rId61" cstate="print">
+                      <a:extLst>
+                        <a:ext uri="{28A0092B-C50C-407E-A947-70E740481C1C}">
+                          <a14:useLocalDpi xmlns:a14="http://schemas.microsoft.com/office/drawing/2010/main" val="0"/>
+                        </a:ext>
+                      </a:extLst>
+                    </a:blip>
+                    <a:stretch>
+                      <a:fillRect/>
+                    </a:stretch>
+                  </pic:blipFill>
+                  <pic:spPr>
+                    <a:xfrm>
+                      <a:off x="0" y="0"/>
+                      <a:ext cx="4512310" cy="2661920"/>
+                    </a:xfrm>
+                    <a:prstGeom prst="rect">
+                      <a:avLst/>
+                    </a:prstGeom>
+                  </pic:spPr>
+                </pic:pic>
+              </a:graphicData>
+            </a:graphic>
+            <wp14:sizeRelH relativeFrom="margin">
+              <wp14:pctWidth>0</wp14:pctWidth>
+            </wp14:sizeRelH>
+            <wp14:sizeRelV relativeFrom="margin">
+              <wp14:pctHeight>0</wp14:pctHeight>
+            </wp14:sizeRelV>
+          </wp:anchor>
+        </w:drawing>
       </w:r>
     </w:p>
     <w:p>
@@ -10724,12 +11900,12 @@
         <w:rPr>
           <w:noProof/>
         </w:rPr>
-        <w:object w:dxaOrig="1440" w:dyaOrig="1440" w14:anchorId="70E22F3B">
+        <w:object w:dxaOrig="0" w:dyaOrig="0" w14:anchorId="70E22F3B">
           <v:shape id="_x0000_s1027" type="#_x0000_t75" style="position:absolute;margin-left:-37.2pt;margin-top:101.9pt;width:528.1pt;height:464.9pt;z-index:251662336;mso-position-horizontal-relative:text;mso-position-vertical-relative:text">
-            <v:imagedata r:id="rId43" o:title=""/>
+            <v:imagedata r:id="rId62" o:title=""/>
             <w10:wrap type="square"/>
           </v:shape>
-          <o:OLEObject Type="Embed" ProgID="Visio.Drawing.15" ShapeID="_x0000_s1027" DrawAspect="Content" ObjectID="_1654870460" r:id="rId44"/>
+          <o:OLEObject Type="Embed" ProgID="Visio.Drawing.15" ShapeID="_x0000_s1027" DrawAspect="Content" ObjectID="_1654893365" r:id="rId63"/>
         </w:object>
       </w:r>
       <w:r>
@@ -10749,11 +11925,6 @@
       </w:r>
     </w:p>
     <w:p>
-      <w:r>
-        <w:t>**(linked to SQL)</w:t>
-      </w:r>
-    </w:p>
-    <w:p>
       <w:pPr>
         <w:pStyle w:val="NoSpacing"/>
         <w:rPr>
@@ -10794,6 +11965,33 @@
       <w:r>
         <w:t>. New user to the system creates an account.</w:t>
       </w:r>
+      <w:r>
+        <w:t xml:space="preserve"> Calls the stored procedure </w:t>
+      </w:r>
+      <w:proofErr w:type="spellStart"/>
+      <w:r>
+        <w:t>registerUser</w:t>
+      </w:r>
+      <w:proofErr w:type="spellEnd"/>
+      <w:r>
+        <w:t xml:space="preserve"> from the database passing the username, </w:t>
+      </w:r>
+      <w:proofErr w:type="gramStart"/>
+      <w:r>
+        <w:t>email</w:t>
+      </w:r>
+      <w:proofErr w:type="gramEnd"/>
+      <w:r>
+        <w:t xml:space="preserve"> and password as parameters to the function. The database inserts the details </w:t>
+      </w:r>
+      <w:proofErr w:type="gramStart"/>
+      <w:r>
+        <w:t>in to</w:t>
+      </w:r>
+      <w:proofErr w:type="gramEnd"/>
+      <w:r>
+        <w:t xml:space="preserve"> the user table.</w:t>
+      </w:r>
     </w:p>
     <w:p>
       <w:pPr>
@@ -10838,6 +12036,25 @@
       <w:r>
         <w:t>. A user with an already registered account logs into the system.</w:t>
       </w:r>
+      <w:r>
+        <w:t xml:space="preserve"> Calls the stored procedure </w:t>
+      </w:r>
+      <w:proofErr w:type="spellStart"/>
+      <w:r>
+        <w:t>userLogin</w:t>
+      </w:r>
+      <w:proofErr w:type="spellEnd"/>
+      <w:r>
+        <w:t xml:space="preserve"> passing the username and password as parameters. The database checks to see if the user is in the </w:t>
+      </w:r>
+      <w:proofErr w:type="gramStart"/>
+      <w:r>
+        <w:t>system, if</w:t>
+      </w:r>
+      <w:proofErr w:type="gramEnd"/>
+      <w:r>
+        <w:t xml:space="preserve"> the password matches the stored password and if the user is not locked out of their account.</w:t>
+      </w:r>
     </w:p>
     <w:p>
       <w:pPr>
@@ -10876,6 +12093,17 @@
       <w:r>
         <w:t xml:space="preserve"> From the character selection screen, a user can choose to modify their account.</w:t>
       </w:r>
+      <w:r>
+        <w:t xml:space="preserve"> Calls the stored procedure </w:t>
+      </w:r>
+      <w:proofErr w:type="spellStart"/>
+      <w:r>
+        <w:t>editUser</w:t>
+      </w:r>
+      <w:proofErr w:type="spellEnd"/>
+      <w:r>
+        <w:t xml:space="preserve"> from the database passing the new user details as well as the original username. This procedure is called on the submission of the new user details from the edit user form.</w:t>
+      </w:r>
     </w:p>
     <w:p>
       <w:pPr>
@@ -10912,15 +12140,21 @@
         <w:t>6</w:t>
       </w:r>
       <w:r>
-        <w:t xml:space="preserve">. From the character selection screen, a user can select one of </w:t>
+        <w:t xml:space="preserve">. From the character selection screen, a user can </w:t>
+      </w:r>
+      <w:r>
+        <w:t xml:space="preserve">click on the delete user button and delete their user account. </w:t>
+      </w:r>
+      <w:r>
+        <w:t xml:space="preserve">This calls the stored procedure </w:t>
       </w:r>
       <w:proofErr w:type="spellStart"/>
       <w:r>
-        <w:t>of</w:t>
+        <w:t>deleteUser</w:t>
       </w:r>
       <w:proofErr w:type="spellEnd"/>
       <w:r>
-        <w:t xml:space="preserve"> their characters and choose to delete it.</w:t>
+        <w:t xml:space="preserve"> passing the username as a parameter. The database deletes the row in the user table matching the username.</w:t>
       </w:r>
     </w:p>
     <w:p>
@@ -10950,18 +12184,191 @@
     <w:p>
       <w:pPr>
         <w:pStyle w:val="NoSpacing"/>
+      </w:pPr>
+      <w:r>
+        <w:t>Refers to storyboard 1</w:t>
+      </w:r>
+      <w:r>
+        <w:t>1</w:t>
+      </w:r>
+      <w:r>
+        <w:t>. If a user has 5 or more failed log in attempts, they are ‘locked out’ of their account and require an administrator to unlock their account.</w:t>
+      </w:r>
+      <w:r>
+        <w:t xml:space="preserve"> This is part of the </w:t>
+      </w:r>
+      <w:proofErr w:type="spellStart"/>
+      <w:r>
+        <w:t>userLogin</w:t>
+      </w:r>
+      <w:proofErr w:type="spellEnd"/>
+      <w:r>
+        <w:t xml:space="preserve"> procedure that is triggered after the condition of 5 or more failed logins is triggered.</w:t>
+      </w:r>
+    </w:p>
+    <w:p>
+      <w:pPr>
+        <w:pStyle w:val="NoSpacing"/>
         <w:rPr>
           <w:lang w:val="en-NZ"/>
         </w:rPr>
       </w:pPr>
+    </w:p>
+    <w:p>
+      <w:pPr>
+        <w:pStyle w:val="NoSpacing"/>
+      </w:pPr>
+    </w:p>
+    <w:p>
+      <w:pPr>
+        <w:pStyle w:val="NoSpacing"/>
+        <w:rPr>
+          <w:u w:val="single"/>
+        </w:rPr>
+      </w:pPr>
+      <w:r>
+        <w:rPr>
+          <w:u w:val="single"/>
+        </w:rPr>
+        <w:t>User Creates Character</w:t>
+      </w:r>
+    </w:p>
+    <w:p>
+      <w:pPr>
+        <w:pStyle w:val="NoSpacing"/>
+      </w:pPr>
+    </w:p>
+    <w:p>
+      <w:pPr>
+        <w:pStyle w:val="NoSpacing"/>
+      </w:pPr>
+      <w:r>
+        <w:t xml:space="preserve">Refers to storyboard </w:t>
+      </w:r>
+      <w:r>
+        <w:t>5</w:t>
+      </w:r>
+      <w:r>
+        <w:t>. A user creates a new character that is associated with their user account.</w:t>
+      </w:r>
+      <w:r>
+        <w:t xml:space="preserve"> </w:t>
+      </w:r>
+      <w:r>
+        <w:t xml:space="preserve">This calls the stored procedure </w:t>
+      </w:r>
+      <w:proofErr w:type="spellStart"/>
+      <w:r>
+        <w:t>createCharacter</w:t>
+      </w:r>
+      <w:proofErr w:type="spellEnd"/>
+      <w:r>
+        <w:t xml:space="preserve"> passing the username</w:t>
+      </w:r>
+      <w:r>
+        <w:t xml:space="preserve">, character name and all the character skills </w:t>
+      </w:r>
+      <w:r>
+        <w:t>as parameter</w:t>
+      </w:r>
+      <w:r>
+        <w:t>s</w:t>
+      </w:r>
+      <w:r>
+        <w:t xml:space="preserve">. The database </w:t>
+      </w:r>
+      <w:r>
+        <w:t xml:space="preserve">inserts the character into the character </w:t>
+      </w:r>
+      <w:proofErr w:type="gramStart"/>
+      <w:r>
+        <w:t>table, and</w:t>
+      </w:r>
+      <w:proofErr w:type="gramEnd"/>
+      <w:r>
+        <w:t xml:space="preserve"> creates joins from the character table to the skills table based on the passed skill parameters.</w:t>
+      </w:r>
+    </w:p>
+    <w:p>
+      <w:pPr>
+        <w:pStyle w:val="NoSpacing"/>
+      </w:pPr>
+    </w:p>
+    <w:p>
+      <w:pPr>
+        <w:pStyle w:val="NoSpacing"/>
+      </w:pPr>
+    </w:p>
+    <w:p>
+      <w:pPr>
+        <w:pStyle w:val="NoSpacing"/>
+        <w:rPr>
+          <w:u w:val="single"/>
+        </w:rPr>
+      </w:pPr>
+      <w:r>
+        <w:rPr>
+          <w:u w:val="single"/>
+        </w:rPr>
+        <w:t>User Deletes Character</w:t>
+      </w:r>
+    </w:p>
+    <w:p>
+      <w:pPr>
+        <w:pStyle w:val="NoSpacing"/>
+      </w:pPr>
+    </w:p>
+    <w:p>
+      <w:pPr>
+        <w:pStyle w:val="NoSpacing"/>
+      </w:pPr>
       <w:r>
         <w:t>Refers to storyboard 1</w:t>
       </w:r>
       <w:r>
-        <w:t>1</w:t>
-      </w:r>
-      <w:r>
-        <w:t>. If a user has 5 or more failed log in attempts, they are ‘locked out’ of their account and require an administrator to unlock their account.</w:t>
+        <w:t>5</w:t>
+      </w:r>
+      <w:r>
+        <w:t>. A user chooses to delete their character associated with their user account.</w:t>
+      </w:r>
+      <w:r>
+        <w:t xml:space="preserve"> </w:t>
+      </w:r>
+      <w:r>
+        <w:t xml:space="preserve">This calls the stored procedure </w:t>
+      </w:r>
+      <w:proofErr w:type="spellStart"/>
+      <w:r>
+        <w:t>deleteCharacter</w:t>
+      </w:r>
+      <w:proofErr w:type="spellEnd"/>
+      <w:r>
+        <w:t xml:space="preserve"> passing the username, character </w:t>
+      </w:r>
+      <w:r>
+        <w:lastRenderedPageBreak/>
+        <w:t>name</w:t>
+      </w:r>
+      <w:r>
+        <w:t xml:space="preserve"> </w:t>
+      </w:r>
+      <w:r>
+        <w:t xml:space="preserve">as parameters. The database </w:t>
+      </w:r>
+      <w:r>
+        <w:t>deletes</w:t>
+      </w:r>
+      <w:r>
+        <w:t xml:space="preserve"> the character </w:t>
+      </w:r>
+      <w:r>
+        <w:t>from</w:t>
+      </w:r>
+      <w:r>
+        <w:t xml:space="preserve"> the character table, </w:t>
+      </w:r>
+      <w:r>
+        <w:t>as well as the all the joins where the character name is throughout the database.</w:t>
       </w:r>
     </w:p>
     <w:p>
@@ -10980,7 +12387,7 @@
         <w:rPr>
           <w:u w:val="single"/>
         </w:rPr>
-        <w:t>User Creates Character</w:t>
+        <w:t>Create Game</w:t>
       </w:r>
     </w:p>
     <w:p>
@@ -10996,10 +12403,48 @@
         <w:t xml:space="preserve">Refers to storyboard </w:t>
       </w:r>
       <w:r>
-        <w:t>5</w:t>
-      </w:r>
-      <w:r>
-        <w:t>. A user creates a new character that is associated with their user account.</w:t>
+        <w:t>6</w:t>
+      </w:r>
+      <w:r>
+        <w:t>. The logged in user selects from a list of characters to play the game with.</w:t>
+      </w:r>
+      <w:r>
+        <w:t xml:space="preserve"> </w:t>
+      </w:r>
+      <w:r>
+        <w:t xml:space="preserve">This usage scenario uses several stored procedures, </w:t>
+      </w:r>
+      <w:proofErr w:type="spellStart"/>
+      <w:r>
+        <w:t>getMaps</w:t>
+      </w:r>
+      <w:proofErr w:type="spellEnd"/>
+      <w:r>
+        <w:t xml:space="preserve"> to return the list of all playable maps, </w:t>
+      </w:r>
+      <w:proofErr w:type="spellStart"/>
+      <w:r>
+        <w:t>chooseOpponent</w:t>
+      </w:r>
+      <w:proofErr w:type="spellEnd"/>
+      <w:r>
+        <w:t xml:space="preserve"> which returns a data set of all other characters that are active, and </w:t>
+      </w:r>
+      <w:proofErr w:type="spellStart"/>
+      <w:r>
+        <w:t>createGame</w:t>
+      </w:r>
+      <w:proofErr w:type="spellEnd"/>
+      <w:r>
+        <w:t xml:space="preserve"> which takes the 2 character names and the selected map name as parameters and generates the game state including generating all the game assets (mines, items), as well as placing the characters on the </w:t>
+      </w:r>
+      <w:proofErr w:type="spellStart"/>
+      <w:r>
+        <w:t>homeTile</w:t>
+      </w:r>
+      <w:proofErr w:type="spellEnd"/>
+      <w:r>
+        <w:t xml:space="preserve"> of the map.</w:t>
       </w:r>
     </w:p>
     <w:p>
@@ -11018,7 +12463,320 @@
         <w:rPr>
           <w:u w:val="single"/>
         </w:rPr>
-        <w:t>User Deletes Character</w:t>
+        <w:t>Leave Game</w:t>
+      </w:r>
+    </w:p>
+    <w:p>
+      <w:pPr>
+        <w:pStyle w:val="NoSpacing"/>
+      </w:pPr>
+    </w:p>
+    <w:p>
+      <w:pPr>
+        <w:pStyle w:val="NoSpacing"/>
+      </w:pPr>
+      <w:r>
+        <w:t xml:space="preserve">Refers to storyboard </w:t>
+      </w:r>
+      <w:r>
+        <w:t>10</w:t>
+      </w:r>
+      <w:r>
+        <w:t>. During game play a character can leave the game, saving the state of the character in the game and returning to the game menu.</w:t>
+      </w:r>
+      <w:r>
+        <w:t xml:space="preserve"> I expanded on this idea and allow for character to completely leave a game from the game menu, thus not allowing them to </w:t>
+      </w:r>
+      <w:proofErr w:type="spellStart"/>
+      <w:r>
+        <w:t>rejoin</w:t>
+      </w:r>
+      <w:proofErr w:type="spellEnd"/>
+      <w:r>
+        <w:t xml:space="preserve"> the game.</w:t>
+      </w:r>
+    </w:p>
+    <w:p>
+      <w:pPr>
+        <w:pStyle w:val="NoSpacing"/>
+      </w:pPr>
+    </w:p>
+    <w:p>
+      <w:pPr>
+        <w:pStyle w:val="NoSpacing"/>
+        <w:rPr>
+          <w:u w:val="single"/>
+        </w:rPr>
+      </w:pPr>
+      <w:r>
+        <w:rPr>
+          <w:u w:val="single"/>
+        </w:rPr>
+        <w:t>Return to Game in Progress</w:t>
+      </w:r>
+    </w:p>
+    <w:p>
+      <w:pPr>
+        <w:pStyle w:val="NoSpacing"/>
+      </w:pPr>
+    </w:p>
+    <w:p>
+      <w:pPr>
+        <w:pStyle w:val="NoSpacing"/>
+      </w:pPr>
+      <w:r>
+        <w:t xml:space="preserve">Refers to storyboard </w:t>
+      </w:r>
+      <w:r>
+        <w:t>15</w:t>
+      </w:r>
+      <w:r>
+        <w:t>. From the game menu when a player has left a game in play they can return to that game</w:t>
+      </w:r>
+      <w:r>
+        <w:t xml:space="preserve">. This uses 2 stored procedures. </w:t>
+      </w:r>
+      <w:proofErr w:type="spellStart"/>
+      <w:r>
+        <w:t>getMapsCharacterCanRejoin</w:t>
+      </w:r>
+      <w:proofErr w:type="spellEnd"/>
+      <w:r>
+        <w:t xml:space="preserve"> returns a list of maps that the player has left, and </w:t>
+      </w:r>
+      <w:proofErr w:type="spellStart"/>
+      <w:r>
+        <w:t>characterReturnToMap</w:t>
+      </w:r>
+      <w:proofErr w:type="spellEnd"/>
+      <w:r>
+        <w:t xml:space="preserve"> which takes the character name, map name and a direction as parameters. The direction is used if the character needs to move to a different tile </w:t>
+      </w:r>
+      <w:r>
+        <w:t xml:space="preserve">when </w:t>
+      </w:r>
+      <w:proofErr w:type="spellStart"/>
+      <w:r>
+        <w:t>rejoining</w:t>
+      </w:r>
+      <w:proofErr w:type="spellEnd"/>
+      <w:r>
+        <w:t>.</w:t>
+      </w:r>
+      <w:r>
+        <w:t xml:space="preserve"> </w:t>
+      </w:r>
+    </w:p>
+    <w:p>
+      <w:pPr>
+        <w:pStyle w:val="NoSpacing"/>
+      </w:pPr>
+    </w:p>
+    <w:p>
+      <w:pPr>
+        <w:pStyle w:val="NoSpacing"/>
+        <w:rPr>
+          <w:u w:val="single"/>
+        </w:rPr>
+      </w:pPr>
+      <w:r>
+        <w:rPr>
+          <w:u w:val="single"/>
+        </w:rPr>
+        <w:t>Character makes Move</w:t>
+      </w:r>
+    </w:p>
+    <w:p>
+      <w:pPr>
+        <w:pStyle w:val="NoSpacing"/>
+      </w:pPr>
+    </w:p>
+    <w:p>
+      <w:pPr>
+        <w:pStyle w:val="NoSpacing"/>
+      </w:pPr>
+      <w:r>
+        <w:t xml:space="preserve">Refers to storyboard </w:t>
+      </w:r>
+      <w:r>
+        <w:t>10</w:t>
+      </w:r>
+      <w:r>
+        <w:t>. During game play, a character clicks or presses a key associated with a movement to another tile.</w:t>
+      </w:r>
+      <w:r>
+        <w:t xml:space="preserve"> This calls the stored procedure </w:t>
+      </w:r>
+      <w:proofErr w:type="spellStart"/>
+      <w:r>
+        <w:t>characterMakesMove</w:t>
+      </w:r>
+      <w:proofErr w:type="spellEnd"/>
+      <w:r>
+        <w:t xml:space="preserve"> which checks to see if the tile is inside of the bounds of the map and if no other character currently playing the game is on that tile. If those conditions are met, then the character is moved to the tile.</w:t>
+      </w:r>
+    </w:p>
+    <w:p>
+      <w:pPr>
+        <w:pStyle w:val="NoSpacing"/>
+      </w:pPr>
+    </w:p>
+    <w:p>
+      <w:pPr>
+        <w:pStyle w:val="NoSpacing"/>
+        <w:rPr>
+          <w:u w:val="single"/>
+        </w:rPr>
+      </w:pPr>
+      <w:r>
+        <w:rPr>
+          <w:u w:val="single"/>
+        </w:rPr>
+        <w:t>Character picks up item</w:t>
+      </w:r>
+    </w:p>
+    <w:p>
+      <w:pPr>
+        <w:pStyle w:val="NoSpacing"/>
+      </w:pPr>
+    </w:p>
+    <w:p>
+      <w:pPr>
+        <w:pStyle w:val="NoSpacing"/>
+      </w:pPr>
+      <w:r>
+        <w:t xml:space="preserve">Refers to storyboard </w:t>
+      </w:r>
+      <w:r>
+        <w:t>10</w:t>
+      </w:r>
+      <w:r>
+        <w:t>. During gameplay, if a character is standing on a tile with an item and they take the appropriate action to pick up the item (possibly a key press) it is added to their inventory.</w:t>
+      </w:r>
+      <w:r>
+        <w:t xml:space="preserve"> This calls the stored procedure </w:t>
+      </w:r>
+      <w:proofErr w:type="spellStart"/>
+      <w:r>
+        <w:t>characterPicksUpItem</w:t>
+      </w:r>
+      <w:proofErr w:type="spellEnd"/>
+      <w:r>
+        <w:t xml:space="preserve"> from the database.</w:t>
+      </w:r>
+    </w:p>
+    <w:p>
+      <w:pPr>
+        <w:pStyle w:val="NoSpacing"/>
+      </w:pPr>
+    </w:p>
+    <w:p>
+      <w:pPr>
+        <w:pStyle w:val="NoSpacing"/>
+        <w:rPr>
+          <w:u w:val="single"/>
+        </w:rPr>
+      </w:pPr>
+      <w:r>
+        <w:rPr>
+          <w:u w:val="single"/>
+        </w:rPr>
+        <w:t>Player Uses Item on Mine</w:t>
+      </w:r>
+    </w:p>
+    <w:p>
+      <w:pPr>
+        <w:pStyle w:val="NoSpacing"/>
+      </w:pPr>
+    </w:p>
+    <w:p>
+      <w:pPr>
+        <w:pStyle w:val="NoSpacing"/>
+      </w:pPr>
+      <w:r>
+        <w:t xml:space="preserve">Refers to storyboard </w:t>
+      </w:r>
+      <w:r>
+        <w:t>10</w:t>
+      </w:r>
+      <w:r>
+        <w:t xml:space="preserve">. During gameplay, if a character has an item that matches a ‘mine’(place to use items) and the matching skill, they can ‘use’ the item (with a keypress). Using the item results in an increase in points and a decrease in the item’s durability. </w:t>
+      </w:r>
+    </w:p>
+    <w:p>
+      <w:pPr>
+        <w:pStyle w:val="NoSpacing"/>
+      </w:pPr>
+    </w:p>
+    <w:p>
+      <w:pPr>
+        <w:pStyle w:val="NoSpacing"/>
+        <w:rPr>
+          <w:u w:val="single"/>
+        </w:rPr>
+      </w:pPr>
+      <w:r>
+        <w:rPr>
+          <w:u w:val="single"/>
+        </w:rPr>
+        <w:t>Character makes a chat</w:t>
+      </w:r>
+    </w:p>
+    <w:p>
+      <w:pPr>
+        <w:pStyle w:val="NoSpacing"/>
+      </w:pPr>
+    </w:p>
+    <w:p>
+      <w:pPr>
+        <w:pStyle w:val="NoSpacing"/>
+      </w:pPr>
+      <w:r>
+        <w:lastRenderedPageBreak/>
+        <w:t xml:space="preserve">Refers to storyboards </w:t>
+      </w:r>
+      <w:r>
+        <w:t>7</w:t>
+      </w:r>
+      <w:r>
+        <w:t xml:space="preserve">, </w:t>
+      </w:r>
+      <w:r>
+        <w:t>9</w:t>
+      </w:r>
+      <w:r>
+        <w:t xml:space="preserve">, </w:t>
+      </w:r>
+      <w:r>
+        <w:t>10</w:t>
+      </w:r>
+      <w:r>
+        <w:t>, and 1</w:t>
+      </w:r>
+      <w:r>
+        <w:t>2</w:t>
+      </w:r>
+      <w:r>
+        <w:t xml:space="preserve">. Once a character has been chosen for game play, in gameplay or in the admin panel, a character can chat with all characters. </w:t>
+      </w:r>
+    </w:p>
+    <w:p>
+      <w:pPr>
+        <w:pStyle w:val="NoSpacing"/>
+      </w:pPr>
+    </w:p>
+    <w:p>
+      <w:pPr>
+        <w:pStyle w:val="NoSpacing"/>
+        <w:rPr>
+          <w:u w:val="single"/>
+        </w:rPr>
+      </w:pPr>
+      <w:r>
+        <w:rPr>
+          <w:u w:val="single"/>
+        </w:rPr>
+        <w:t>Access Administrator Interface</w:t>
       </w:r>
     </w:p>
     <w:p>
@@ -11034,10 +12792,18 @@
         <w:t>Refers to storyboard 1</w:t>
       </w:r>
       <w:r>
-        <w:t>5</w:t>
-      </w:r>
-      <w:r>
-        <w:t>. A user chooses to delete their character associated with their user account.</w:t>
+        <w:t>2</w:t>
+      </w:r>
+      <w:r>
+        <w:t xml:space="preserve">. A character who is an admin can from the game menu access an administration window where they have administration rights over the games, </w:t>
+      </w:r>
+      <w:proofErr w:type="gramStart"/>
+      <w:r>
+        <w:t>characters</w:t>
+      </w:r>
+      <w:proofErr w:type="gramEnd"/>
+      <w:r>
+        <w:t xml:space="preserve"> and users.</w:t>
       </w:r>
     </w:p>
     <w:p>
@@ -11056,502 +12822,50 @@
         <w:rPr>
           <w:u w:val="single"/>
         </w:rPr>
-        <w:t>Select Character to play game</w:t>
-      </w:r>
-    </w:p>
-    <w:p>
-      <w:pPr>
-        <w:pStyle w:val="NoSpacing"/>
-      </w:pPr>
-    </w:p>
-    <w:p>
-      <w:pPr>
-        <w:pStyle w:val="NoSpacing"/>
-      </w:pPr>
-      <w:r>
-        <w:t xml:space="preserve">Refers to storyboard </w:t>
-      </w:r>
-      <w:r>
-        <w:t>6</w:t>
-      </w:r>
-      <w:r>
-        <w:t>. The logged in user selects from a list of characters to play the game with.</w:t>
-      </w:r>
-    </w:p>
-    <w:p>
-      <w:pPr>
-        <w:pStyle w:val="NoSpacing"/>
-      </w:pPr>
-    </w:p>
-    <w:p>
-      <w:pPr>
-        <w:pStyle w:val="NoSpacing"/>
+        <w:t xml:space="preserve">Admin </w:t>
+      </w:r>
+      <w:r>
         <w:rPr>
           <w:u w:val="single"/>
         </w:rPr>
-      </w:pPr>
-      <w:r>
+        <w:t>Kills Running Game</w:t>
+      </w:r>
+    </w:p>
+    <w:p>
+      <w:pPr>
+        <w:pStyle w:val="NoSpacing"/>
+      </w:pPr>
+    </w:p>
+    <w:p>
+      <w:pPr>
+        <w:pStyle w:val="NoSpacing"/>
+      </w:pPr>
+      <w:r>
+        <w:t>Refers to storyboard 1</w:t>
+      </w:r>
+      <w:r>
+        <w:t>2</w:t>
+      </w:r>
+      <w:r>
+        <w:t>. An administrator can kill any/all running games.</w:t>
+      </w:r>
+    </w:p>
+    <w:p>
+      <w:pPr>
+        <w:pStyle w:val="NoSpacing"/>
+      </w:pPr>
+    </w:p>
+    <w:p>
+      <w:pPr>
+        <w:pStyle w:val="NoSpacing"/>
         <w:rPr>
           <w:u w:val="single"/>
         </w:rPr>
-        <w:t>Create Game</w:t>
-      </w:r>
-    </w:p>
-    <w:p>
-      <w:pPr>
-        <w:pStyle w:val="NoSpacing"/>
-      </w:pPr>
-    </w:p>
-    <w:p>
-      <w:pPr>
-        <w:pStyle w:val="NoSpacing"/>
-      </w:pPr>
-      <w:r>
-        <w:t xml:space="preserve">Refers to storyboard </w:t>
-      </w:r>
-      <w:r>
-        <w:t>7</w:t>
-      </w:r>
-      <w:r>
-        <w:t>. Once the user is logged in and has selected character they can choose or be chosen to play a game.</w:t>
-      </w:r>
-    </w:p>
-    <w:p>
-      <w:pPr>
-        <w:pStyle w:val="NoSpacing"/>
-      </w:pPr>
-    </w:p>
-    <w:p>
-      <w:pPr>
-        <w:pStyle w:val="NoSpacing"/>
+      </w:pPr>
+      <w:r>
         <w:rPr>
           <w:u w:val="single"/>
         </w:rPr>
-      </w:pPr>
-      <w:r>
-        <w:rPr>
-          <w:u w:val="single"/>
-        </w:rPr>
-        <w:t>Leave Game</w:t>
-      </w:r>
-    </w:p>
-    <w:p>
-      <w:pPr>
-        <w:pStyle w:val="NoSpacing"/>
-      </w:pPr>
-    </w:p>
-    <w:p>
-      <w:pPr>
-        <w:pStyle w:val="NoSpacing"/>
-      </w:pPr>
-      <w:r>
-        <w:t xml:space="preserve">Refers to storyboard </w:t>
-      </w:r>
-      <w:r>
-        <w:t>10</w:t>
-      </w:r>
-      <w:r>
-        <w:t>. During game play a character can leave the game, saving the state of the character in the game and returning to the game menu.</w:t>
-      </w:r>
-    </w:p>
-    <w:p>
-      <w:pPr>
-        <w:pStyle w:val="NoSpacing"/>
-      </w:pPr>
-    </w:p>
-    <w:p>
-      <w:pPr>
-        <w:pStyle w:val="NoSpacing"/>
-        <w:rPr>
-          <w:u w:val="single"/>
-        </w:rPr>
-      </w:pPr>
-      <w:r>
-        <w:rPr>
-          <w:u w:val="single"/>
-        </w:rPr>
-        <w:t>Game Generates Items</w:t>
-      </w:r>
-    </w:p>
-    <w:p>
-      <w:pPr>
-        <w:pStyle w:val="NoSpacing"/>
-      </w:pPr>
-    </w:p>
-    <w:p>
-      <w:pPr>
-        <w:pStyle w:val="NoSpacing"/>
-      </w:pPr>
-      <w:r>
-        <w:t xml:space="preserve">Refers to storyboard </w:t>
-      </w:r>
-      <w:r>
-        <w:t>9</w:t>
-      </w:r>
-      <w:r>
-        <w:t>. When the game is generated, the items inside the game are also generated.</w:t>
-      </w:r>
-    </w:p>
-    <w:p>
-      <w:pPr>
-        <w:pStyle w:val="NoSpacing"/>
-      </w:pPr>
-    </w:p>
-    <w:p>
-      <w:pPr>
-        <w:pStyle w:val="NoSpacing"/>
-        <w:rPr>
-          <w:u w:val="single"/>
-        </w:rPr>
-      </w:pPr>
-      <w:r>
-        <w:rPr>
-          <w:u w:val="single"/>
-        </w:rPr>
-        <w:t>Game Generates Mines</w:t>
-      </w:r>
-    </w:p>
-    <w:p>
-      <w:pPr>
-        <w:pStyle w:val="NoSpacing"/>
-      </w:pPr>
-    </w:p>
-    <w:p>
-      <w:pPr>
-        <w:pStyle w:val="NoSpacing"/>
-      </w:pPr>
-      <w:r>
-        <w:t xml:space="preserve">Refers to storyboard </w:t>
-      </w:r>
-      <w:r>
-        <w:t>9</w:t>
-      </w:r>
-      <w:r>
-        <w:t>. When the game is generated, the mines inside the game are also generated.</w:t>
-      </w:r>
-    </w:p>
-    <w:p>
-      <w:pPr>
-        <w:pStyle w:val="NoSpacing"/>
-      </w:pPr>
-    </w:p>
-    <w:p>
-      <w:pPr>
-        <w:pStyle w:val="NoSpacing"/>
-        <w:rPr>
-          <w:u w:val="single"/>
-        </w:rPr>
-      </w:pPr>
-      <w:r>
-        <w:rPr>
-          <w:u w:val="single"/>
-        </w:rPr>
-        <w:t>Return to Game in Progress</w:t>
-      </w:r>
-    </w:p>
-    <w:p>
-      <w:pPr>
-        <w:pStyle w:val="NoSpacing"/>
-      </w:pPr>
-    </w:p>
-    <w:p>
-      <w:pPr>
-        <w:pStyle w:val="NoSpacing"/>
-      </w:pPr>
-      <w:r>
-        <w:t xml:space="preserve">Refers to storyboard </w:t>
-      </w:r>
-      <w:r>
-        <w:t>15</w:t>
-      </w:r>
-      <w:r>
-        <w:t xml:space="preserve">. From the game menu when a player has left a game in </w:t>
-      </w:r>
-      <w:proofErr w:type="gramStart"/>
-      <w:r>
-        <w:t>play</w:t>
-      </w:r>
-      <w:proofErr w:type="gramEnd"/>
-      <w:r>
-        <w:t xml:space="preserve"> they can return to that game </w:t>
-      </w:r>
-    </w:p>
-    <w:p>
-      <w:pPr>
-        <w:pStyle w:val="NoSpacing"/>
-      </w:pPr>
-    </w:p>
-    <w:p>
-      <w:pPr>
-        <w:pStyle w:val="NoSpacing"/>
-        <w:rPr>
-          <w:u w:val="single"/>
-        </w:rPr>
-      </w:pPr>
-      <w:r>
-        <w:rPr>
-          <w:u w:val="single"/>
-        </w:rPr>
-        <w:t>Character makes Move</w:t>
-      </w:r>
-    </w:p>
-    <w:p>
-      <w:pPr>
-        <w:pStyle w:val="NoSpacing"/>
-      </w:pPr>
-    </w:p>
-    <w:p>
-      <w:pPr>
-        <w:pStyle w:val="NoSpacing"/>
-      </w:pPr>
-      <w:r>
-        <w:t xml:space="preserve">Refers to storyboard </w:t>
-      </w:r>
-      <w:r>
-        <w:t>10</w:t>
-      </w:r>
-      <w:r>
-        <w:t>. During game play, a character clicks or presses a key associated with a movement to another tile.</w:t>
-      </w:r>
-    </w:p>
-    <w:p>
-      <w:pPr>
-        <w:pStyle w:val="NoSpacing"/>
-      </w:pPr>
-    </w:p>
-    <w:p>
-      <w:pPr>
-        <w:pStyle w:val="NoSpacing"/>
-        <w:rPr>
-          <w:u w:val="single"/>
-        </w:rPr>
-      </w:pPr>
-      <w:r>
-        <w:rPr>
-          <w:u w:val="single"/>
-        </w:rPr>
-        <w:t>Character picks up item</w:t>
-      </w:r>
-    </w:p>
-    <w:p>
-      <w:pPr>
-        <w:pStyle w:val="NoSpacing"/>
-      </w:pPr>
-    </w:p>
-    <w:p>
-      <w:pPr>
-        <w:pStyle w:val="NoSpacing"/>
-      </w:pPr>
-      <w:r>
-        <w:t xml:space="preserve">Refers to storyboard </w:t>
-      </w:r>
-      <w:r>
-        <w:t>10</w:t>
-      </w:r>
-      <w:r>
-        <w:t>. During gameplay, if a character is standing on a tile with an item and they take the appropriate action to pick up the item (possibly a key press) it is added to their inventory.</w:t>
-      </w:r>
-    </w:p>
-    <w:p>
-      <w:pPr>
-        <w:pStyle w:val="NoSpacing"/>
-      </w:pPr>
-    </w:p>
-    <w:p>
-      <w:pPr>
-        <w:pStyle w:val="NoSpacing"/>
-        <w:rPr>
-          <w:u w:val="single"/>
-        </w:rPr>
-      </w:pPr>
-      <w:r>
-        <w:rPr>
-          <w:u w:val="single"/>
-        </w:rPr>
-        <w:t>Player Uses Item on Mine</w:t>
-      </w:r>
-    </w:p>
-    <w:p>
-      <w:pPr>
-        <w:pStyle w:val="NoSpacing"/>
-      </w:pPr>
-    </w:p>
-    <w:p>
-      <w:pPr>
-        <w:pStyle w:val="NoSpacing"/>
-      </w:pPr>
-      <w:r>
-        <w:t xml:space="preserve">Refers to storyboard </w:t>
-      </w:r>
-      <w:r>
-        <w:t>10</w:t>
-      </w:r>
-      <w:r>
-        <w:t xml:space="preserve">. During gameplay, if a character has an item that matches a ‘mine’(place to use items) and the matching skill, they can ‘use’ the item (with a keypress). Using the item results in an increase in points and a decrease in the item’s durability. </w:t>
-      </w:r>
-    </w:p>
-    <w:p>
-      <w:pPr>
-        <w:pStyle w:val="NoSpacing"/>
-      </w:pPr>
-    </w:p>
-    <w:p>
-      <w:pPr>
-        <w:pStyle w:val="NoSpacing"/>
-        <w:rPr>
-          <w:u w:val="single"/>
-        </w:rPr>
-      </w:pPr>
-      <w:r>
-        <w:rPr>
-          <w:u w:val="single"/>
-        </w:rPr>
-        <w:t>Character makes a chat</w:t>
-      </w:r>
-    </w:p>
-    <w:p>
-      <w:pPr>
-        <w:pStyle w:val="NoSpacing"/>
-      </w:pPr>
-    </w:p>
-    <w:p>
-      <w:pPr>
-        <w:pStyle w:val="NoSpacing"/>
-      </w:pPr>
-      <w:r>
-        <w:t xml:space="preserve">Refers to storyboards </w:t>
-      </w:r>
-      <w:r>
-        <w:t>7</w:t>
-      </w:r>
-      <w:r>
-        <w:t xml:space="preserve">, </w:t>
-      </w:r>
-      <w:r>
-        <w:t>9</w:t>
-      </w:r>
-      <w:r>
-        <w:t xml:space="preserve">, </w:t>
-      </w:r>
-      <w:r>
-        <w:t>10</w:t>
-      </w:r>
-      <w:r>
-        <w:t>, and 1</w:t>
-      </w:r>
-      <w:r>
-        <w:t>2</w:t>
-      </w:r>
-      <w:r>
-        <w:t xml:space="preserve">. Once a character has been chosen for game play, in gameplay or in the admin panel, a character can chat with all characters. </w:t>
-      </w:r>
-    </w:p>
-    <w:p>
-      <w:pPr>
-        <w:pStyle w:val="NoSpacing"/>
-      </w:pPr>
-    </w:p>
-    <w:p>
-      <w:pPr>
-        <w:pStyle w:val="NoSpacing"/>
-        <w:rPr>
-          <w:u w:val="single"/>
-        </w:rPr>
-      </w:pPr>
-      <w:r>
-        <w:rPr>
-          <w:u w:val="single"/>
-        </w:rPr>
-        <w:t>Access Administrator Interface</w:t>
-      </w:r>
-    </w:p>
-    <w:p>
-      <w:pPr>
-        <w:pStyle w:val="NoSpacing"/>
-      </w:pPr>
-    </w:p>
-    <w:p>
-      <w:pPr>
-        <w:pStyle w:val="NoSpacing"/>
-      </w:pPr>
-      <w:r>
-        <w:t>Refers to storyboard 1</w:t>
-      </w:r>
-      <w:r>
-        <w:t>2</w:t>
-      </w:r>
-      <w:r>
-        <w:t xml:space="preserve">. A character who is an admin can from the game menu access an administration window where they have administration rights over the games, </w:t>
-      </w:r>
-      <w:proofErr w:type="gramStart"/>
-      <w:r>
-        <w:t>characters</w:t>
-      </w:r>
-      <w:proofErr w:type="gramEnd"/>
-      <w:r>
-        <w:t xml:space="preserve"> and users.</w:t>
-      </w:r>
-    </w:p>
-    <w:p>
-      <w:pPr>
-        <w:pStyle w:val="NoSpacing"/>
-      </w:pPr>
-    </w:p>
-    <w:p>
-      <w:pPr>
-        <w:pStyle w:val="NoSpacing"/>
-        <w:rPr>
-          <w:u w:val="single"/>
-        </w:rPr>
-      </w:pPr>
-      <w:r>
-        <w:rPr>
-          <w:u w:val="single"/>
-        </w:rPr>
-        <w:t xml:space="preserve">Admin </w:t>
-      </w:r>
-      <w:r>
-        <w:rPr>
-          <w:u w:val="single"/>
-        </w:rPr>
-        <w:t>Kills Running Game</w:t>
-      </w:r>
-    </w:p>
-    <w:p>
-      <w:pPr>
-        <w:pStyle w:val="NoSpacing"/>
-      </w:pPr>
-    </w:p>
-    <w:p>
-      <w:pPr>
-        <w:pStyle w:val="NoSpacing"/>
-      </w:pPr>
-      <w:r>
-        <w:t>Refers to storyboard 1</w:t>
-      </w:r>
-      <w:r>
-        <w:t>2</w:t>
-      </w:r>
-      <w:r>
-        <w:t>. An administrator can kill any/all running games.</w:t>
-      </w:r>
-    </w:p>
-    <w:p>
-      <w:pPr>
-        <w:pStyle w:val="NoSpacing"/>
-      </w:pPr>
-    </w:p>
-    <w:p>
-      <w:pPr>
-        <w:pStyle w:val="NoSpacing"/>
-        <w:rPr>
-          <w:u w:val="single"/>
-        </w:rPr>
-      </w:pPr>
-      <w:r>
-        <w:rPr>
-          <w:u w:val="single"/>
-        </w:rPr>
         <w:t>Admin adds a user</w:t>
       </w:r>
     </w:p>
@@ -11565,7 +12879,6 @@
         <w:pStyle w:val="NoSpacing"/>
       </w:pPr>
       <w:r>
-        <w:lastRenderedPageBreak/>
         <w:t>Refers to storyboard 1</w:t>
       </w:r>
       <w:r>
@@ -11946,7 +13259,13 @@
         <w:t xml:space="preserve"> A disagreement to this fact would need to be explained in detail to this student.</w:t>
       </w:r>
       <w:r>
-        <w:t xml:space="preserve"> Notably, the inserting and selecting of items in both data grid views and list boxes </w:t>
+        <w:t xml:space="preserve"> </w:t>
+      </w:r>
+      <w:r>
+        <w:t xml:space="preserve">The only notable difference is that I cannot display the Character name and the characters score in the same list box as I need to be select only the character’s name to send to other procedures. </w:t>
+      </w:r>
+      <w:r>
+        <w:t xml:space="preserve">Notably, the inserting and selecting of items in both data grid views and list boxes </w:t>
       </w:r>
       <w:r>
         <w:t>is</w:t>
@@ -11954,10 +13273,19 @@
       <w:r>
         <w:t xml:space="preserve"> similar.</w:t>
       </w:r>
+      <w:r>
+        <w:t xml:space="preserve"> It would have been nice to have had tuition on data grid views with C#.</w:t>
+      </w:r>
     </w:p>
     <w:p/>
     <w:p>
       <w:r>
+        <w:t>As much as I have tried to display the images from the resource folder or from a file location, I have been unsuccessful in showing images in the picture boxes that I have created for the game. When coding in C#, VB examples do not help and often do not transcode.</w:t>
+      </w:r>
+    </w:p>
+    <w:p/>
+    <w:p>
+      <w:r>
         <w:t>Visual studio allows for the rapid development of the application and only really the lack of experience of the author slowed down the development of the application. Event handlers can be quickly added to form elements quickly and properties adjusted.</w:t>
       </w:r>
     </w:p>
@@ -11990,216 +13318,280 @@
       <w:r>
         <w:t xml:space="preserve"> I found either the reference to how the code works from either the Microsoft documentation of C#, w3 schools or stack overflow. In these cases where I have diverged from the reference </w:t>
       </w:r>
+      <w:r>
+        <w:t>material,</w:t>
+      </w:r>
+      <w:r>
+        <w:t xml:space="preserve"> I have not included direct references but again have referenced those in this document. </w:t>
+      </w:r>
+    </w:p>
+    <w:p/>
+    <w:p>
+      <w:pPr>
+        <w:pStyle w:val="Heading2"/>
+      </w:pPr>
+      <w:r>
+        <w:t>GitHub</w:t>
+      </w:r>
+    </w:p>
+    <w:p>
+      <w:r>
+        <w:t xml:space="preserve">To ensure version control, I began using </w:t>
+      </w:r>
+      <w:r>
+        <w:t>GitHub</w:t>
+      </w:r>
+      <w:r>
+        <w:t xml:space="preserve"> </w:t>
+      </w:r>
+      <w:r>
+        <w:t>halfway</w:t>
+      </w:r>
+      <w:r>
+        <w:t xml:space="preserve"> through Milestone 2.</w:t>
+      </w:r>
+      <w:r>
+        <w:t xml:space="preserve"> N</w:t>
+      </w:r>
+      <w:r>
+        <w:t xml:space="preserve">ot only did </w:t>
+      </w:r>
+      <w:r>
+        <w:t>this</w:t>
+      </w:r>
+      <w:r>
+        <w:t xml:space="preserve"> mean that I had all the files for the project in the same repository, but I had a backup of </w:t>
+      </w:r>
+      <w:r>
+        <w:t>all</w:t>
+      </w:r>
+      <w:r>
+        <w:t xml:space="preserve"> the work that I had done in the project to that point. While I have not needed to use the backup, I found this significantly better in terms of assurance that my documentation, </w:t>
+      </w:r>
+      <w:r>
+        <w:t>that</w:t>
+      </w:r>
+      <w:r>
+        <w:t xml:space="preserve"> of the word files, where backed up. I have had significant issues with one drive in the past and </w:t>
+      </w:r>
+      <w:r>
+        <w:lastRenderedPageBreak/>
+        <w:t xml:space="preserve">converting to </w:t>
+      </w:r>
+      <w:r>
+        <w:t>GitHub</w:t>
+      </w:r>
+      <w:r>
+        <w:t xml:space="preserve"> simplified file management significantly, as well as ensuring that after committing and pushing local changes, I had a definite backup offsite.</w:t>
+      </w:r>
+    </w:p>
+    <w:p/>
+    <w:p>
+      <w:pPr>
+        <w:pStyle w:val="Heading2"/>
+      </w:pPr>
+      <w:r>
+        <w:t>Visual Studio Code</w:t>
+      </w:r>
+    </w:p>
+    <w:p>
+      <w:r>
+        <w:t>For writing the SQL, I found the MySQL workbench to be difficult to work with. Therefore, I opted to use Visual Studio Code as it primary has a dark theme which was easier on the eyes at night.</w:t>
+      </w:r>
+      <w:r>
+        <w:t xml:space="preserve"> </w:t>
+      </w:r>
+    </w:p>
+    <w:p/>
+    <w:p>
+      <w:r>
+        <w:t>I downloaded extensions to aid in</w:t>
+      </w:r>
+      <w:r>
+        <w:t xml:space="preserve"> writing of the SQL code</w:t>
+      </w:r>
+      <w:r>
+        <w:t xml:space="preserve">. Of particular use was the </w:t>
+      </w:r>
+      <w:proofErr w:type="spellStart"/>
+      <w:r>
+        <w:t>SQLTools</w:t>
+      </w:r>
+      <w:proofErr w:type="spellEnd"/>
+      <w:r>
+        <w:t xml:space="preserve"> extension that allowed me to make connections to the database </w:t>
+      </w:r>
+      <w:r>
+        <w:t xml:space="preserve">and the drivers extension for the MySQL database engine specifically. These together allowed me to make connections to the database and to execute queries directly from Visual Studio. </w:t>
+      </w:r>
+    </w:p>
+    <w:p/>
+    <w:p>
+      <w:r>
+        <w:t xml:space="preserve">While working on the procedures I would often find that I needed to look back at the structure of the tables that I had created, so for this I simply split the editor and </w:t>
+      </w:r>
+      <w:r>
+        <w:t>scrolled</w:t>
+      </w:r>
+      <w:r>
+        <w:t xml:space="preserve"> up to my DDL in one pane while continuing to write what ever procedure I was working on at that time in the other pane.</w:t>
+      </w:r>
+    </w:p>
+    <w:p/>
+    <w:p>
+      <w:r>
+        <w:t xml:space="preserve">As with MySQL workbench, visual studio code has syntax highlighting that aids in the creation of code. With the .SQL file type, the language was automatically set to SQL in the editor and aided in the quick writing of the code. </w:t>
+      </w:r>
+    </w:p>
+    <w:p/>
+    <w:p>
+      <w:r>
+        <w:t xml:space="preserve">While not that much different from MySQL workbench, I found that some of the keyboard shortcuts and tools available in Visual studio code such as find and replace to be significantly helpful in producing the SQL. While I could have </w:t>
+      </w:r>
+      <w:r>
+        <w:t>technically</w:t>
+      </w:r>
+      <w:r>
+        <w:t xml:space="preserve"> coded entirely in </w:t>
+      </w:r>
+      <w:r>
+        <w:t>MySQL workbench, I found the modularity and overall style of visual studio code to work for me better.</w:t>
+      </w:r>
+    </w:p>
+    <w:p/>
+    <w:p>
+      <w:pPr>
+        <w:pStyle w:val="Heading2"/>
+      </w:pPr>
+      <w:r>
+        <w:t>MySQL Workbench</w:t>
+      </w:r>
+    </w:p>
+    <w:p>
+      <w:r>
+        <w:t xml:space="preserve">While visual studio code was the main editor of choice, whenever I ran into issues (occasionally the connection would not work between visual studio code and the database) or I </w:t>
+      </w:r>
       <w:proofErr w:type="gramStart"/>
       <w:r>
-        <w:t>material</w:t>
+        <w:t>couldn’t</w:t>
       </w:r>
       <w:proofErr w:type="gramEnd"/>
       <w:r>
-        <w:t xml:space="preserve"> I have not included direct references but again have referenced those in this document. </w:t>
+        <w:t xml:space="preserve"> resolve a bug I reverted to the MySQL workbench. It provided a more detailed output window that allowed me to trouble shoot the error that I was running into by providing either a line reference or an error code. </w:t>
       </w:r>
     </w:p>
     <w:p/>
     <w:p>
-      <w:pPr>
-        <w:pStyle w:val="Heading2"/>
-      </w:pPr>
-      <w:r>
-        <w:t>GitHub</w:t>
-      </w:r>
-    </w:p>
-    <w:p>
-      <w:r>
-        <w:t xml:space="preserve">To ensure version control, I began using </w:t>
-      </w:r>
-      <w:r>
-        <w:t>GitHub</w:t>
-      </w:r>
-      <w:r>
-        <w:t xml:space="preserve"> </w:t>
-      </w:r>
-      <w:r>
-        <w:t>halfway</w:t>
-      </w:r>
-      <w:r>
-        <w:t xml:space="preserve"> through Milestone 2.</w:t>
-      </w:r>
-      <w:r>
-        <w:t xml:space="preserve"> N</w:t>
-      </w:r>
-      <w:r>
-        <w:t xml:space="preserve">ot only did </w:t>
-      </w:r>
-      <w:r>
-        <w:t>this</w:t>
-      </w:r>
-      <w:r>
-        <w:t xml:space="preserve"> mean that I had all the files for the project in the same repository, but I had a backup of </w:t>
-      </w:r>
-      <w:r>
-        <w:t>all</w:t>
-      </w:r>
-      <w:r>
-        <w:t xml:space="preserve"> the work that I had done in the project to that point. While I have not needed to use the backup, I found this significantly better in terms of assurance that my documentation, </w:t>
-      </w:r>
-      <w:r>
-        <w:t>that</w:t>
-      </w:r>
-      <w:r>
-        <w:t xml:space="preserve"> of the word files, where backed up. I have had significant issues with one drive in the past and converting to </w:t>
-      </w:r>
-      <w:r>
-        <w:t>GitHub</w:t>
-      </w:r>
-      <w:r>
-        <w:t xml:space="preserve"> simplified file management significantly, as well as ensuring that after committing and pushing local changes, I had a definite backup offsite.</w:t>
+      <w:r>
+        <w:t>Often as well, visual studio would not catch small syntax errors that MySQL workbench would. The combination of the 2</w:t>
+      </w:r>
+      <w:r>
+        <w:t xml:space="preserve"> text editors</w:t>
+      </w:r>
+      <w:r>
+        <w:t xml:space="preserve"> made for quick debugging.</w:t>
+      </w:r>
+      <w:r>
+        <w:t xml:space="preserve"> It might have been possible to have found an extension in visual studio to do what I was after, but it was also useful to use </w:t>
+      </w:r>
+      <w:r>
+        <w:t>an</w:t>
+      </w:r>
+      <w:r>
+        <w:t xml:space="preserve"> entirely different editor to double check my work. Both editors had different tools that where useful at different times. I </w:t>
+      </w:r>
+      <w:r>
+        <w:t>would not</w:t>
+      </w:r>
+      <w:r>
+        <w:t xml:space="preserve"> say that either was better than the other, just that they do/did different things. I can see that with the modularity of Visual Studio Code with its extensions that it could easily surpass that of the MySQL workbench in time, however MySQL workbench is specifically designed to write code for MySQL and likely will be superior for that reason.</w:t>
+      </w:r>
+    </w:p>
+    <w:p>
+      <w:r>
+        <w:br w:type="page"/>
+      </w:r>
+    </w:p>
+    <w:p>
+      <w:pPr>
+        <w:pStyle w:val="Heading1"/>
+      </w:pPr>
+      <w:r>
+        <w:lastRenderedPageBreak/>
+        <w:t>Milestone 3 - Conclusion</w:t>
+      </w:r>
+    </w:p>
+    <w:p>
+      <w:r>
+        <w:t>This project has been one of the most time consuming yet rather enjoyable exercises in my first semester of the second year at NMIT. The initial SQL stayed mostly the same throughout the project, with only a few minor adjustments.</w:t>
       </w:r>
     </w:p>
     <w:p/>
     <w:p>
-      <w:pPr>
-        <w:pStyle w:val="Heading2"/>
-      </w:pPr>
-      <w:r>
-        <w:t>Visual Studio Code</w:t>
-      </w:r>
-    </w:p>
-    <w:p>
-      <w:r>
-        <w:t>For writing the SQL, I found the MySQL workbench to be difficult to work with. Therefore, I opted to use Visual Studio Code as it primary has a dark theme which was easier on the eyes at night.</w:t>
-      </w:r>
-      <w:r>
-        <w:t xml:space="preserve"> </w:t>
+      <w:r>
+        <w:t xml:space="preserve">The stored procedures have been the hardest thing to have accomplished to date. Once written, I had realised that I had not included exit handlers and then needed to rewrite them. Arguably once one procedure is written it somewhat copies over as a template to the rest of the procedures. By implementing as many procedures as I though I needed for the final game in milestone 2, I did not need to add that many extra procedures to the final GUI prototype. </w:t>
       </w:r>
     </w:p>
     <w:p/>
     <w:p>
       <w:r>
-        <w:t>I downloaded extensions to aid in</w:t>
-      </w:r>
-      <w:r>
-        <w:t xml:space="preserve"> writing of the SQL code</w:t>
-      </w:r>
-      <w:r>
-        <w:t xml:space="preserve">. Of particular use was the </w:t>
-      </w:r>
-      <w:proofErr w:type="spellStart"/>
-      <w:r>
-        <w:t>SQLTools</w:t>
-      </w:r>
-      <w:proofErr w:type="spellEnd"/>
-      <w:r>
-        <w:t xml:space="preserve"> extension that allowed me to make connections to the database </w:t>
-      </w:r>
-      <w:r>
-        <w:t xml:space="preserve">and the drivers extension for the MySQL database engine specifically. These together allowed me to make connections to the database and to execute queries directly from Visual Studio. </w:t>
+        <w:t xml:space="preserve">While I was unable to fully accomplish the requirements of the assignment, I feel that I have become significantly more comfortable in writing SQL in the MySQL framework. Additionally, I am more familiar with the language of C# and the library’s and language packages that can be used to extend the base language. </w:t>
       </w:r>
     </w:p>
     <w:p/>
     <w:p>
       <w:r>
-        <w:t xml:space="preserve">While working on the procedures I would often find that I needed to look back at the structure of the tables that I had created, so for this I simply split the editor and </w:t>
-      </w:r>
-      <w:r>
-        <w:t>scrolled</w:t>
-      </w:r>
-      <w:r>
-        <w:t xml:space="preserve"> up to my DDL in one pane while continuing to write what ever procedure I was working on at that time in the other pane.</w:t>
-      </w:r>
-    </w:p>
-    <w:p/>
-    <w:p>
-      <w:r>
-        <w:t xml:space="preserve">As with MySQL workbench, visual studio code has syntax highlighting that aids in the creation of code. With the .SQL file type, the language was automatically set to SQL in the editor and aided in the quick writing of the code. </w:t>
-      </w:r>
-    </w:p>
-    <w:p/>
-    <w:p>
-      <w:r>
-        <w:t xml:space="preserve">While not that much different from MySQL workbench, I found that some of the keyboard shortcuts and tools available in Visual studio code such as find and replace to be significantly helpful in producing the SQL. While I could have </w:t>
-      </w:r>
-      <w:r>
-        <w:t>technically</w:t>
-      </w:r>
-      <w:r>
-        <w:t xml:space="preserve"> coded entirely in </w:t>
-      </w:r>
-      <w:r>
-        <w:t>MySQL workbench, I found the modularity and overall style of visual studio code to work for me better.</w:t>
-      </w:r>
-    </w:p>
-    <w:p/>
-    <w:p>
-      <w:pPr>
-        <w:pStyle w:val="Heading2"/>
-      </w:pPr>
-      <w:r>
-        <w:t>MySQL Workbench</w:t>
-      </w:r>
-    </w:p>
-    <w:p>
-      <w:r>
-        <w:t xml:space="preserve">While visual studio code was the main editor of choice, whenever I ran into issues (occasionally the connection would not work between visual studio code and the database) or I </w:t>
-      </w:r>
-      <w:proofErr w:type="gramStart"/>
-      <w:r>
-        <w:t>couldn’t</w:t>
-      </w:r>
-      <w:proofErr w:type="gramEnd"/>
-      <w:r>
-        <w:t xml:space="preserve"> resolve a bug I reverted to the MySQL workbench. It provided a more detailed output window that allowed me to trouble shoot the error that I was running into by providing either a line reference or an error code. </w:t>
-      </w:r>
-    </w:p>
-    <w:p/>
-    <w:p>
-      <w:r>
-        <w:t>Often as well, visual studio would not catch small syntax errors that MySQL workbench would. The combination of the 2</w:t>
-      </w:r>
-      <w:r>
-        <w:t xml:space="preserve"> text editors</w:t>
-      </w:r>
-      <w:r>
-        <w:t xml:space="preserve"> made for quick debugging.</w:t>
-      </w:r>
-      <w:r>
-        <w:t xml:space="preserve"> It might have been possible to have found an extension in visual studio to do what I was after, but it was also useful to use </w:t>
-      </w:r>
-      <w:r>
-        <w:t>an</w:t>
-      </w:r>
-      <w:r>
-        <w:t xml:space="preserve"> entirely different editor to double check my work. Both editors had different tools that where useful at different times. I </w:t>
-      </w:r>
-      <w:r>
-        <w:t>would not</w:t>
-      </w:r>
-      <w:r>
-        <w:t xml:space="preserve"> say that either was better than the other, just that they do/did different things. I can see that with the modularity of Visual Studio Code </w:t>
-      </w:r>
-      <w:r>
-        <w:lastRenderedPageBreak/>
-        <w:t>with its extensions that it could easily surpass that of the MySQL workbench in time, however MySQL workbench is specifically designed to write code for MySQL and likely will be superior for that reason.</w:t>
-      </w:r>
-    </w:p>
-    <w:p>
-      <w:pPr>
-        <w:pStyle w:val="Heading1"/>
-      </w:pPr>
-      <w:r>
-        <w:t>Milestone 3 - Conclusion</w:t>
-      </w:r>
-    </w:p>
-    <w:p/>
-    <w:p>
-      <w:r>
+        <w:t>It is hard to know what I could have done better from milestone 2 as I have not yet received any feedback from that milestone. I hope that I have caught all my errors and have adequately refactored the SQL to meet the requirements of the course.</w:t>
+      </w:r>
+    </w:p>
+    <w:p>
+      <w:pPr>
         <w:rPr>
           <w:rFonts w:asciiTheme="majorHAnsi" w:eastAsiaTheme="majorEastAsia" w:hAnsiTheme="majorHAnsi" w:cstheme="majorBidi"/>
           <w:b/>
           <w:szCs w:val="32"/>
         </w:rPr>
+      </w:pPr>
+      <w:r>
+        <w:rPr>
+          <w:rFonts w:asciiTheme="majorHAnsi" w:eastAsiaTheme="majorEastAsia" w:hAnsiTheme="majorHAnsi" w:cstheme="majorBidi"/>
+          <w:b/>
+          <w:szCs w:val="32"/>
+        </w:rPr>
         <w:br w:type="page"/>
       </w:r>
     </w:p>
+    <w:p>
+      <w:pPr>
+        <w:pStyle w:val="Heading1"/>
+      </w:pPr>
+      <w:r>
+        <w:lastRenderedPageBreak/>
+        <w:t>Blog</w:t>
+      </w:r>
+    </w:p>
+    <w:p>
+      <w:r>
+        <w:t xml:space="preserve">My blog for this course can be found </w:t>
+      </w:r>
+      <w:hyperlink r:id="rId64" w:history="1">
+        <w:r>
+          <w:rPr>
+            <w:rStyle w:val="Hyperlink"/>
+          </w:rPr>
+          <w:t>https://livenmitac-my.sharepoint.com/:o:/g/personal/kevin-christison_live_nmit_ac_nz/EsvrZCL5-fhInSNWOY9OBBYB_pQAOUUjlGKHSUANoL-fvg?e=0fCgRU</w:t>
+        </w:r>
+      </w:hyperlink>
+      <w:r>
+        <w:t xml:space="preserve"> </w:t>
+      </w:r>
+    </w:p>
+    <w:p>
+      <w:r>
+        <w:br w:type="page"/>
+      </w:r>
+    </w:p>
+    <w:p/>
     <w:p>
       <w:pPr>
         <w:pStyle w:val="Heading1"/>
@@ -12207,7 +13599,6 @@
       <w:bookmarkStart w:id="69" w:name="_Toc42532667"/>
       <w:bookmarkStart w:id="70" w:name="_Toc44172978"/>
       <w:r>
-        <w:lastRenderedPageBreak/>
         <w:t>References</w:t>
       </w:r>
       <w:bookmarkEnd w:id="69"/>
@@ -12223,15 +13614,13 @@
         </w:rPr>
       </w:pPr>
       <w:r>
-        <w:t xml:space="preserve">MySQL 8.0 Reference Manual :: 15.1.1 Benefits of Using </w:t>
-      </w:r>
-      <w:proofErr w:type="spellStart"/>
-      <w:r>
-        <w:t>InnoDB</w:t>
-      </w:r>
-      <w:proofErr w:type="spellEnd"/>
-      <w:r>
-        <w:t xml:space="preserve"> Tables. (n.d.). Retrieved June 1, 2020, from https://dev.mysql.com/doc/refman/8.0/en/innodb-benefits.html</w:t>
+        <w:rPr>
+          <w:i/>
+        </w:rPr>
+        <w:t>Which Radio button in the group is checked?</w:t>
+      </w:r>
+      <w:r>
+        <w:t xml:space="preserve"> (2017, June 1). https://stackoverflow.com/questions/1797907/which-radio-button-in-the-group-is-checked.</w:t>
       </w:r>
     </w:p>
     <w:p>
@@ -12240,15 +13629,13 @@
         <w:ind w:left="720" w:hanging="720"/>
       </w:pPr>
       <w:r>
-        <w:t xml:space="preserve">MySQL 8.0 Reference Manual :: 15.2 </w:t>
-      </w:r>
-      <w:proofErr w:type="spellStart"/>
-      <w:r>
-        <w:t>InnoDB</w:t>
-      </w:r>
-      <w:proofErr w:type="spellEnd"/>
-      <w:r>
-        <w:t xml:space="preserve"> and the ACID Model. (n.d.). Retrieved June 03, 2020, from https://dev.mysql.com/doc/refman/8.0/en/mysql-acid.html</w:t>
+        <w:rPr>
+          <w:i/>
+        </w:rPr>
+        <w:t>How to delete an element from an array in C#</w:t>
+      </w:r>
+      <w:r>
+        <w:t>. Stack Overflow. (2018, August 1). https://stackoverflow.com/questions/496896/how-to-delete-an-element-from-an-array-in-c-sharp.</w:t>
       </w:r>
     </w:p>
     <w:p>
@@ -12256,16 +13643,30 @@
         <w:spacing w:line="480" w:lineRule="auto"/>
         <w:ind w:left="720" w:hanging="720"/>
       </w:pPr>
-      <w:r>
-        <w:t xml:space="preserve">Ian. (2017, October 08). What does ACID mean in Database Systems? Retrieved </w:t>
-      </w:r>
-      <w:proofErr w:type="gramStart"/>
-      <w:r>
-        <w:t>May,</w:t>
-      </w:r>
-      <w:proofErr w:type="gramEnd"/>
-      <w:r>
-        <w:t xml:space="preserve"> 2020, from https://database.guide/what-is-acid-in-databases/</w:t>
+      <w:proofErr w:type="spellStart"/>
+      <w:r>
+        <w:rPr>
+          <w:i/>
+        </w:rPr>
+        <w:t>MySql.Data</w:t>
+      </w:r>
+      <w:proofErr w:type="spellEnd"/>
+      <w:r>
+        <w:rPr>
+          <w:i/>
+        </w:rPr>
+        <w:t xml:space="preserve"> 8.0.20</w:t>
+      </w:r>
+      <w:r>
+        <w:t xml:space="preserve">. NuGet Gallery | </w:t>
+      </w:r>
+      <w:proofErr w:type="spellStart"/>
+      <w:r>
+        <w:t>MySql.Data</w:t>
+      </w:r>
+      <w:proofErr w:type="spellEnd"/>
+      <w:r>
+        <w:t xml:space="preserve"> 8.0.20. https://www.nuget.org/packages/MySql.Data.</w:t>
       </w:r>
     </w:p>
     <w:p>
@@ -12273,256 +13674,113 @@
         <w:spacing w:line="480" w:lineRule="auto"/>
         <w:ind w:left="720" w:hanging="720"/>
       </w:pPr>
+      <w:r>
+        <w:t xml:space="preserve">Ian. (2017, October 8). </w:t>
+      </w:r>
+      <w:r>
+        <w:rPr>
+          <w:i/>
+        </w:rPr>
+        <w:t>What does ACID mean in Database Systems?</w:t>
+      </w:r>
+      <w:r>
+        <w:t xml:space="preserve"> </w:t>
+      </w:r>
       <w:proofErr w:type="spellStart"/>
       <w:r>
-        <w:t>MySql.Data</w:t>
+        <w:t>DatabaseGuide</w:t>
       </w:r>
       <w:proofErr w:type="spellEnd"/>
       <w:r>
-        <w:t xml:space="preserve"> 8.0.20. (n.d.). Retrieved </w:t>
-      </w:r>
-      <w:proofErr w:type="gramStart"/>
-      <w:r>
-        <w:t>June,</w:t>
-      </w:r>
-      <w:proofErr w:type="gramEnd"/>
-      <w:r>
-        <w:t xml:space="preserve"> 2020, from https://www.nuget.org/packages/MySql.Data</w:t>
+        <w:t>. https://database.guide/what-is-acid-in-databases/.</w:t>
+      </w:r>
+    </w:p>
+    <w:p>
+      <w:pPr>
+        <w:spacing w:line="480" w:lineRule="auto"/>
+        <w:ind w:left="720" w:hanging="720"/>
+      </w:pPr>
+      <w:r>
+        <w:rPr>
+          <w:i/>
+        </w:rPr>
+        <w:t xml:space="preserve">MySQL 8.0 Reference Manual :: 15.2 </w:t>
+      </w:r>
+      <w:proofErr w:type="spellStart"/>
+      <w:r>
+        <w:rPr>
+          <w:i/>
+        </w:rPr>
+        <w:t>InnoDB</w:t>
+      </w:r>
+      <w:proofErr w:type="spellEnd"/>
+      <w:r>
+        <w:rPr>
+          <w:i/>
+        </w:rPr>
+        <w:t xml:space="preserve"> and the ACID Model</w:t>
+      </w:r>
+      <w:r>
+        <w:t>. MySQL. https://dev.mysql.com/doc/refman/8.0/en/mysql-acid.html.</w:t>
+      </w:r>
+    </w:p>
+    <w:p>
+      <w:pPr>
+        <w:spacing w:line="480" w:lineRule="auto"/>
+        <w:ind w:left="720" w:hanging="720"/>
+      </w:pPr>
+      <w:r>
+        <w:rPr>
+          <w:i/>
+        </w:rPr>
+        <w:t xml:space="preserve">MySQL 8.0 Reference Manual :: 15.1.1 Benefits of Using </w:t>
+      </w:r>
+      <w:proofErr w:type="spellStart"/>
+      <w:r>
+        <w:rPr>
+          <w:i/>
+        </w:rPr>
+        <w:t>InnoDB</w:t>
+      </w:r>
+      <w:proofErr w:type="spellEnd"/>
+      <w:r>
+        <w:rPr>
+          <w:i/>
+        </w:rPr>
+        <w:t xml:space="preserve"> Tables</w:t>
+      </w:r>
+      <w:r>
+        <w:t>. MySQL. https://dev.mysql.com/doc/refman/8.0/en/innodb-benefits.html.</w:t>
+      </w:r>
+    </w:p>
+    <w:p>
+      <w:pPr>
+        <w:spacing w:line="480" w:lineRule="auto"/>
+        <w:ind w:left="720" w:hanging="720"/>
+      </w:pPr>
+      <w:r>
+        <w:t xml:space="preserve">Dotnet-Bot. </w:t>
+      </w:r>
+      <w:r>
+        <w:rPr>
+          <w:i/>
+        </w:rPr>
+        <w:t>.NET Framework documentation</w:t>
+      </w:r>
+      <w:r>
+        <w:t>. Microsoft Docs. https://docs.microsoft.com/en-us/dotnet/framework/.</w:t>
       </w:r>
     </w:p>
     <w:p/>
     <w:p/>
+    <w:p>
+      <w:pPr>
+        <w:rPr>
+          <w:lang w:val="en-US" w:eastAsia="ja-JP"/>
+        </w:rPr>
+      </w:pPr>
+    </w:p>
     <w:p/>
-    <w:p>
-      <w:pPr>
-        <w:rPr>
-          <w:lang w:val="en-US" w:eastAsia="ja-JP"/>
-        </w:rPr>
-      </w:pPr>
-    </w:p>
-    <w:p>
-      <w:r>
-        <w:br w:type="page"/>
-      </w:r>
-      <w:r>
-        <w:lastRenderedPageBreak/>
-        <w:t>The report is assessed by considering the following:</w:t>
-      </w:r>
-    </w:p>
-    <w:p>
-      <w:r>
-        <w:t>a. Sketches of interactions in storyboards. These must cover all interactions</w:t>
-      </w:r>
-    </w:p>
-    <w:p>
-      <w:r>
-        <w:t>described in the project brief, and must be accompanied by written</w:t>
-      </w:r>
-    </w:p>
-    <w:p>
-      <w:r>
-        <w:t>narrative that describes the interactions. [2]</w:t>
-      </w:r>
-      <w:r>
-        <w:t xml:space="preserve"> </w:t>
-      </w:r>
-    </w:p>
-    <w:p>
-      <w:r>
-        <w:t>**Update to the latest storyboards screen shots and narrative**</w:t>
-      </w:r>
-    </w:p>
-    <w:p>
-      <w:r>
-        <w:t>b. The report includes descriptions of the design of usage scenarios of the</w:t>
-      </w:r>
-    </w:p>
-    <w:p>
-      <w:r>
-        <w:t>game. [2]</w:t>
-      </w:r>
-    </w:p>
-    <w:p>
-      <w:r>
-        <w:t>**Update and include new usage scenarios**</w:t>
-      </w:r>
-    </w:p>
-    <w:p>
-      <w:r>
-        <w:t>c. The report describes all use cases from your storyboards. [2]</w:t>
-      </w:r>
-    </w:p>
-    <w:p>
-      <w:r>
-        <w:t>**Update??**</w:t>
-      </w:r>
-    </w:p>
-    <w:p>
-      <w:r>
-        <w:t xml:space="preserve">d. The report refers to SQL that has been refined, </w:t>
-      </w:r>
-      <w:r>
-        <w:t>developed,</w:t>
-      </w:r>
-      <w:r>
-        <w:t xml:space="preserve"> and refactored to</w:t>
-      </w:r>
-    </w:p>
-    <w:p>
-      <w:r>
-        <w:t>meet use cases. [2]</w:t>
-      </w:r>
-    </w:p>
-    <w:p>
-      <w:r>
-        <w:t xml:space="preserve">**Refer to </w:t>
-      </w:r>
-      <w:proofErr w:type="spellStart"/>
-      <w:r>
-        <w:t>sql</w:t>
-      </w:r>
-      <w:proofErr w:type="spellEnd"/>
-      <w:r>
-        <w:t>**</w:t>
-      </w:r>
-    </w:p>
-    <w:p>
-      <w:r>
-        <w:t>e. The report includes a written description of how you implemented your</w:t>
-      </w:r>
-    </w:p>
-    <w:p>
-      <w:r>
-        <w:t>game’s GUI prototype.[2]</w:t>
-      </w:r>
-    </w:p>
-    <w:p>
-      <w:r>
-        <w:t>(10 marks)</w:t>
-      </w:r>
-    </w:p>
-    <w:p>
-      <w:r>
-        <w:t>**Write on implementation**</w:t>
-      </w:r>
-    </w:p>
-    <w:p>
-      <w:r>
-        <w:t>2. Extend your work in Visual Studio (CLR).net to include a series of Windows Forms.</w:t>
-      </w:r>
-    </w:p>
-    <w:p>
-      <w:r>
-        <w:t>There is to be one for each screen or layout in your game. The forms are to work,</w:t>
-      </w:r>
-    </w:p>
-    <w:p>
-      <w:r>
-        <w:t>passing data from the fields to event handlers. You are to implement at least:</w:t>
-      </w:r>
-    </w:p>
-    <w:p/>
-    <w:p>
-      <w:r>
-        <w:t>○ the log in, [2]</w:t>
-      </w:r>
-    </w:p>
-    <w:p>
-      <w:r>
-        <w:t>○ choosing from a list of online and available players, [2]</w:t>
-      </w:r>
-    </w:p>
-    <w:p>
-      <w:r>
-        <w:t>○ game confirmation, [2]</w:t>
-      </w:r>
-    </w:p>
-    <w:p>
-      <w:r>
-        <w:t>○ a game display, [2]</w:t>
-      </w:r>
-    </w:p>
-    <w:p>
-      <w:r>
-        <w:t>○ an administrator’s window allowing for player detail display. [2]</w:t>
-      </w:r>
-    </w:p>
-    <w:p>
-      <w:r>
-        <w:t>(10 marks)</w:t>
-      </w:r>
-    </w:p>
-    <w:p/>
-    <w:p>
-      <w:r>
-        <w:t>3. Create a class that has methods for each of your previously defined SQL database</w:t>
-      </w:r>
-    </w:p>
-    <w:p>
-      <w:r>
-        <w:t>procedures. This class is to provide all functionality implemented in the database.</w:t>
-      </w:r>
-    </w:p>
-    <w:p>
-      <w:r>
-        <w:t>○ Each method is to be activated by some action relevant to your</w:t>
-      </w:r>
-    </w:p>
-    <w:p>
-      <w:r>
-        <w:t>game, even if it is a simple test button that causes the action. [5]</w:t>
-      </w:r>
-    </w:p>
-    <w:p>
-      <w:r>
-        <w:t>○ You are to check user login by calling a method in this routine. [3]</w:t>
-      </w:r>
-    </w:p>
-    <w:p>
-      <w:r>
-        <w:t>○ You are to produce a list of online and available players and display</w:t>
-      </w:r>
-    </w:p>
-    <w:p>
-      <w:r>
-        <w:lastRenderedPageBreak/>
-        <w:t>them in a DATAGRID (or equivalent). [4]</w:t>
-      </w:r>
-    </w:p>
-    <w:p>
-      <w:r>
-        <w:t>○ You are to implement selection from the DATA GRID.[3]</w:t>
-      </w:r>
-      <w:r>
-        <w:t xml:space="preserve"> ** Explain in detail about the selection of a game from a data grid. Be explicit as to why you have not done this in all other areas.</w:t>
-      </w:r>
-    </w:p>
-    <w:p>
-      <w:r>
-        <w:t>(15 marks)</w:t>
-      </w:r>
-    </w:p>
-    <w:p>
-      <w:r>
-        <w:t>4. Implement one genuine interaction in the prototype that causes a player to move in</w:t>
-      </w:r>
-    </w:p>
-    <w:p>
-      <w:r>
-        <w:t>your game. (5 marks).</w:t>
-      </w:r>
-    </w:p>
-    <w:p/>
-    <w:p>
-      <w:r>
-        <w:t>Marks are given for describing your rationale and processes, as well as plain descriptions of</w:t>
-      </w:r>
-    </w:p>
-    <w:p>
-      <w:r>
-        <w:t>the database and application you are developing.</w:t>
-      </w:r>
-    </w:p>
     <w:sectPr>
       <w:pgSz w:w="11906" w:h="16838"/>
       <w:pgMar w:top="1440" w:right="1440" w:bottom="1440" w:left="1440" w:header="708" w:footer="708" w:gutter="0"/>
@@ -12563,7 +13821,7 @@
 <w:ftr xmlns:wpc="http://schemas.microsoft.com/office/word/2010/wordprocessingCanvas" xmlns:cx="http://schemas.microsoft.com/office/drawing/2014/chartex" xmlns:cx1="http://schemas.microsoft.com/office/drawing/2015/9/8/chartex" xmlns:cx2="http://schemas.microsoft.com/office/drawing/2015/10/21/chartex" xmlns:cx3="http://schemas.microsoft.com/office/drawing/2016/5/9/chartex" xmlns:cx4="http://schemas.microsoft.com/office/drawing/2016/5/10/chartex" xmlns:cx5="http://schemas.microsoft.com/office/drawing/2016/5/11/chartex" xmlns:cx6="http://schemas.microsoft.com/office/drawing/2016/5/12/chartex" xmlns:cx7="http://schemas.microsoft.com/office/drawing/2016/5/13/chartex" xmlns:cx8="http://schemas.microsoft.com/office/drawing/2016/5/14/chartex" xmlns:mc="http://schemas.openxmlformats.org/markup-compatibility/2006" xmlns:aink="http://schemas.microsoft.com/office/drawing/2016/ink" xmlns:am3d="http://schemas.microsoft.com/office/drawing/2017/model3d" xmlns:o="urn:schemas-microsoft-com:office:office" xmlns:r="http://schemas.openxmlformats.org/officeDocument/2006/relationships" xmlns:m="http://schemas.openxmlformats.org/officeDocument/2006/math" xmlns:v="urn:schemas-microsoft-com:vml" xmlns:wp14="http://schemas.microsoft.com/office/word/2010/wordprocessingDrawing" xmlns:wp="http://schemas.openxmlformats.org/drawingml/2006/wordprocessingDrawing" xmlns:w10="urn:schemas-microsoft-com:office:word" xmlns:w="http://schemas.openxmlformats.org/wordprocessingml/2006/main" xmlns:w14="http://schemas.microsoft.com/office/word/2010/wordml" xmlns:w15="http://schemas.microsoft.com/office/word/2012/wordml" xmlns:w16cex="http://schemas.microsoft.com/office/word/2018/wordml/cex" xmlns:w16cid="http://schemas.microsoft.com/office/word/2016/wordml/cid" xmlns:w16="http://schemas.microsoft.com/office/word/2018/wordml" xmlns:w16se="http://schemas.microsoft.com/office/word/2015/wordml/symex" xmlns:wpg="http://schemas.microsoft.com/office/word/2010/wordprocessingGroup" xmlns:wpi="http://schemas.microsoft.com/office/word/2010/wordprocessingInk" xmlns:wne="http://schemas.microsoft.com/office/word/2006/wordml" xmlns:wps="http://schemas.microsoft.com/office/word/2010/wordprocessingShape" mc:Ignorable="w14 w15 w16se w16cid w16 w16cex wp14">
   <w:sdt>
     <w:sdtPr>
-      <w:id w:val="577177719"/>
+      <w:id w:val="478655408"/>
       <w:docPartObj>
         <w:docPartGallery w:val="Page Numbers (Bottom of Page)"/>
         <w:docPartUnique/>
@@ -12578,19 +13836,8 @@
       <w:p>
         <w:pPr>
           <w:pStyle w:val="Footer"/>
-          <w:tabs>
-            <w:tab w:val="left" w:pos="898"/>
-          </w:tabs>
+          <w:jc w:val="right"/>
         </w:pPr>
-        <w:r>
-          <w:t>Mark Christison 6321973</w:t>
-        </w:r>
-        <w:r>
-          <w:tab/>
-        </w:r>
-        <w:r>
-          <w:tab/>
-        </w:r>
         <w:r>
           <w:fldChar w:fldCharType="begin"/>
         </w:r>
@@ -14550,6 +15797,18 @@
     <w:basedOn w:val="DefaultParagraphFont"/>
     <w:rsid w:val="0008604E"/>
   </w:style>
+  <w:style w:type="character" w:styleId="UnresolvedMention">
+    <w:name w:val="Unresolved Mention"/>
+    <w:basedOn w:val="DefaultParagraphFont"/>
+    <w:uiPriority w:val="99"/>
+    <w:semiHidden/>
+    <w:unhideWhenUsed/>
+    <w:rsid w:val="00A456D4"/>
+    <w:rPr>
+      <w:color w:val="605E5C"/>
+      <w:shd w:val="clear" w:color="auto" w:fill="E1DFDD"/>
+    </w:rPr>
+  </w:style>
 </w:styles>
 </file>
 

</xml_diff>